<commit_message>
minor text changes on final read
</commit_message>
<xml_diff>
--- a/doc/Junker_temp-energy-flux_submission.docx
+++ b/doc/Junker_temp-energy-flux_submission.docx
@@ -146,10 +146,7 @@
         <w:t>3</w:t>
       </w:r>
       <w:r>
-        <w:t xml:space="preserve"> Department of Evolution, Ecology, and Organismal Biology, The Ohio State</w:t>
-      </w:r>
-      <w:r>
-        <w:t xml:space="preserve"> University, Translational Data Analytics Institute, The Aquatic Ecology Laboratory, Columbus, OH 43212, USA</w:t>
+        <w:t xml:space="preserve"> Department of Evolution, Ecology, and Organismal Biology, The Ohio State University, Translational Data Analytics Institute, The Aquatic Ecology Laboratory, Columbus, OH 43212, USA</w:t>
       </w:r>
       <w:r>
         <w:br/>
@@ -173,10 +170,7 @@
         <w:t>5</w:t>
       </w:r>
       <w:r>
-        <w:t xml:space="preserve"> National Aquatic Monitoring Center, Department of Watershed</w:t>
-      </w:r>
-      <w:r>
-        <w:t xml:space="preserve"> Sciences, Utah State University, Logan, UT 84322, USA</w:t>
+        <w:t xml:space="preserve"> National Aquatic Monitoring Center, Department of Watershed Sciences, Utah State University, Logan, UT 84322, USA</w:t>
       </w:r>
       <w:r>
         <w:br/>
@@ -288,10 +282,7 @@
         </w:numPr>
       </w:pPr>
       <w:r>
-        <w:t>Page count w</w:t>
-      </w:r>
-      <w:r>
-        <w:t>/ references: 34/30</w:t>
+        <w:t>Page count w/ references: 34/30</w:t>
       </w:r>
     </w:p>
     <w:p>
@@ -314,20 +305,9 @@
       <w:r>
         <w:t xml:space="preserve">Open Research Statement: All data and code used in this work are publicly available at the following link: </w:t>
       </w:r>
-      <w:hyperlink r:id="rId9">
-        <w:r>
-          <w:rPr>
-            <w:rStyle w:val="Hyperlink"/>
-          </w:rPr>
-          <w:t>https://github.com/jimjunker1/Junke</w:t>
-        </w:r>
-        <w:r>
-          <w:rPr>
-            <w:rStyle w:val="Hyperlink"/>
-          </w:rPr>
-          <w:t>r_temperature_energy-flux</w:t>
-        </w:r>
-      </w:hyperlink>
+      <w:r>
+        <w:t>https://github.com/jimjunker1/Junker_temperature-energy-flux</w:t>
+      </w:r>
       <w:r>
         <w:t>.</w:t>
       </w:r>
@@ -348,8 +328,6 @@
       <w:r>
         <w:t>ing</w:t>
       </w:r>
-      <w:bookmarkStart w:id="0" w:name="_GoBack"/>
-      <w:bookmarkEnd w:id="0"/>
       <w:r>
         <w:t>.</w:t>
       </w:r>
@@ -372,7 +350,7 @@
       <w:pPr>
         <w:pStyle w:val="Heading1"/>
       </w:pPr>
-      <w:bookmarkStart w:id="1" w:name="abstract"/>
+      <w:bookmarkStart w:id="0" w:name="abstract"/>
       <w:r>
         <w:lastRenderedPageBreak/>
         <w:t>Abstract</w:t>
@@ -383,16 +361,7 @@
         <w:pStyle w:val="FirstParagraph"/>
       </w:pPr>
       <w:r>
-        <w:t>Warming temperatures are altering communities and trophic networks globally. While the overall influence of warmin</w:t>
-      </w:r>
-      <w:r>
-        <w:t>g on food webs is often context-dependent, increasing temperatures are predicted to change communities in two fundamental ways: 1) by reducing average body size and 2) by increasing individual metabolic rates. These warming-induced changes have the potenti</w:t>
-      </w:r>
-      <w:r>
-        <w:t>al to influence the distribution of food web fluxes, food web stability, and the relative importance of ecological and stochastic processes shaping community assembly. Here, we quantified patterns and the relative distribution of organic matter fluxes thro</w:t>
-      </w:r>
-      <w:r>
-        <w:t>ugh stream food webs spanning a natural ~25</w:t>
+        <w:t>Warming temperatures are altering communities and trophic networks globally. While the overall influence of warming on food webs is often context-dependent, increasing temperatures are predicted to change communities in two fundamental ways: 1) by reducing average body size and 2) by increasing individual metabolic rates. These warming-induced changes have the potential to influence the distribution of food web fluxes, food web stability, and the relative importance of ecological and stochastic processes shaping community assembly. Here, we quantified patterns and the relative distribution of organic matter fluxes through stream food webs spanning a natural ~25</w:t>
       </w:r>
       <m:oMath>
         <m:sSup>
@@ -435,10 +404,7 @@
         <w:t>P:B</w:t>
       </w:r>
       <w:r>
-        <w:t xml:space="preserve">) within and across ecosystems. We predicted that </w:t>
-      </w:r>
-      <w:r>
-        <w:t xml:space="preserve">1) communities in warmer streams would skew towards smaller body size and higher </w:t>
+        <w:t xml:space="preserve">) within and across ecosystems. We predicted that 1) communities in warmer streams would skew towards smaller body size and higher </w:t>
       </w:r>
       <w:r>
         <w:rPr>
@@ -458,10 +424,7 @@
         <w:t>P:B</w:t>
       </w:r>
       <w:r>
-        <w:t xml:space="preserve"> populations. Across the temperature gradient, warmer communities</w:t>
-      </w:r>
-      <w:r>
-        <w:t xml:space="preserve"> were characterized by smaller body size (~9% per </w:t>
+        <w:t xml:space="preserve"> populations. Across the temperature gradient, warmer communities were characterized by smaller body size (~9% per </w:t>
       </w:r>
       <m:oMath>
         <m:sSup>
@@ -557,27 +520,18 @@
         <w:t>P:B</w:t>
       </w:r>
       <w:r>
-        <w:t xml:space="preserve"> </w:t>
-      </w:r>
-      <w:r>
-        <w:t>populations, demonstrating that warming can restructure organic matter fluxes in both an absolute and relative sense. With warming, the relative distribution of organic matter fluxes also appeared to be increasingly ‘non-random’, suggesting stronger select</w:t>
-      </w:r>
-      <w:r>
-        <w:t>ion for traits driving high turnover with increasing temperature. Our study suggests that a warming world will favor energy fluxes through ‘smaller and faster’ populations, and that these changes may be more predictable than previously thought.</w:t>
+        <w:t xml:space="preserve"> populations, demonstrating that warming can restructure organic matter fluxes in both an absolute and relative sense. With warming, the relative distribution of organic matter fluxes also appeared to be increasingly ‘non-random’, suggesting stronger selection for traits driving high turnover with increasing temperature. Our study suggests that a warming world will favor energy fluxes through ‘smaller and faster’ populations, and that these changes may be more predictable than previously thought.</w:t>
       </w:r>
     </w:p>
     <w:p>
       <w:pPr>
         <w:pStyle w:val="Heading1"/>
       </w:pPr>
-      <w:bookmarkStart w:id="2" w:name="introduction"/>
-      <w:bookmarkEnd w:id="1"/>
+      <w:bookmarkStart w:id="1" w:name="introduction"/>
+      <w:bookmarkEnd w:id="0"/>
       <w:r>
         <w:lastRenderedPageBreak/>
-        <w:t>Introductio</w:t>
-      </w:r>
-      <w:r>
-        <w:t>n</w:t>
+        <w:t>Introduction</w:t>
       </w:r>
     </w:p>
     <w:p>
@@ -585,16 +539,7 @@
         <w:pStyle w:val="FirstParagraph"/>
       </w:pPr>
       <w:r>
-        <w:t>Increasing global temperatures influence the provision and maintenance of ecosystem services by modifying the network of species interactions that underpin ecosystem functions (de Ruiter et al. 1995, Woodward et al. 2010, Brose et al. 2012, Thompson et a</w:t>
-      </w:r>
-      <w:r>
-        <w:t>l. 2012). Warming effects permeate across multiple levels of biological organization, from control on individual metabolic rates (Gillooly et al. 2001, Brown et al. 2004) and biological activity (e.g., attack rate, handling time, growth rates, etc.; Dell e</w:t>
-      </w:r>
-      <w:r>
-        <w:t xml:space="preserve">t al. 2014), to broad-scale shifts in community assembly and structure (Nelson et al. 2017b, Gibert 2019, Saito et al. 2021). Across global climate gradients, such temperature-induced changes have the potential to mediate food web stability (Baiser et al. </w:t>
-      </w:r>
-      <w:r>
-        <w:t>2019) by altering the acquisition and allocation of resources (Zhang et al. 2017) and the magnitude and relative distribution of energy fluxes in food webs (May 1972, McCann et al. 1998, Barnes et al. 2018).</w:t>
+        <w:t>Increasing global temperatures influence the provision and maintenance of ecosystem services by modifying the network of species interactions that underpin ecosystem functions (de Ruiter et al. 1995, Woodward et al. 2010, Brose et al. 2012, Thompson et al. 2012). Warming effects permeate across multiple levels of biological organization, from control on individual metabolic rates (Gillooly et al. 2001, Brown et al. 2004) and biological activity (e.g., attack rate, handling time, growth rates, etc.; Dell et al. 2014), to broad-scale shifts in community assembly and structure (Nelson et al. 2017b, Gibert 2019, Saito et al. 2021). Across global climate gradients, such temperature-induced changes have the potential to mediate food web stability (Baiser et al. 2019) by altering the acquisition and allocation of resources (Zhang et al. 2017) and the magnitude and relative distribution of energy fluxes in food webs (May 1972, McCann et al. 1998, Barnes et al. 2018).</w:t>
       </w:r>
     </w:p>
     <w:p>
@@ -602,32 +547,27 @@
         <w:pStyle w:val="BodyText"/>
       </w:pPr>
       <w:r>
-        <w:t xml:space="preserve">Understanding how warming alters energy flux in </w:t>
-      </w:r>
-      <w:r>
-        <w:t>food webs requires information about how temperature modifies relationships between ecosystem structure and function. Such relationships depend upon how warming influences functional trait distributions and how functional traits translate to patterns of en</w:t>
-      </w:r>
-      <w:r>
-        <w:t>ergy demand (Norberg et al. 2001, Loreau et al. 2001, Norberg 2004). Additionally, warming can modify community assembly processes (Saito et al. 2021)—both deterministic (e.g., environmental/niche filtering, Whittaker 1962) and stochastic (e.g., neutral th</w:t>
-      </w:r>
-      <w:r>
-        <w:t>eory, Hubbell 2001)—leading to many possible relationships between warming, the relative abundance of species, and dominance of particular functional traits. For example, although temperature appears to have minimal control on species richness across taxon</w:t>
-      </w:r>
-      <w:r>
-        <w:t xml:space="preserve">omic groups (e.g., Bastazini et al. 2021), warming can have profound effects on the dominance structure (i.e., evenness) of ecological communities, often by reducing community evenness and favoring a few </w:t>
+        <w:t xml:space="preserve">Understanding how warming alters energy flux in food webs requires information about how temperature modifies relationships between ecosystem structure and function. Such relationships depend upon how warming influences functional trait distributions and how functional traits translate to patterns of energy demand (Norberg et al. 2001, Loreau et al. 2001, Norberg 2004). Additionally, warming can modify community assembly processes (Saito et al. 2021)—both deterministic (e.g., environmental/niche filtering, Whittaker 1962) and stochastic (e.g., neutral theory, Hubbell 2001)—leading to many possible relationships between warming, the relative abundance of species, and dominance of particular functional traits. For example, although temperature appears to have minimal control on species richness across taxonomic groups (e.g., Bastazini et al. 2021), warming can have profound effects on the dominance structure (i.e., evenness) of ecological communities, often by reducing community evenness and favoring a few </w:t>
       </w:r>
       <w:r>
         <w:lastRenderedPageBreak/>
-        <w:t xml:space="preserve">well-adapted species (Hillebrand et al. 2008). This </w:t>
-      </w:r>
-      <w:r>
-        <w:t>strong environmental filtering is likely to skew trait distributions in natural communities (Therriault and Kolasa 1999). However, the relative distribution of traits can be further modified by additional processes unrelated to environmental filtering that</w:t>
-      </w:r>
-      <w:r>
-        <w:t xml:space="preserve"> alter species relative abundances (e.g., species interactions, Therriault and Kolasa 1999, ; demographic stochasticity, Hubbell 2001). These additional processes can exaggerate or counter any skew in trait distributions driven by environmental filtering a</w:t>
-      </w:r>
-      <w:r>
-        <w:t>nd thereby modify the relationship between species’ traits and the absolute and relative energy demands in food webs.</w:t>
+        <w:t xml:space="preserve">well-adapted species (Hillebrand et al. 2008). This strong environmental filtering is likely to skew trait distributions in natural communities (Therriault and Kolasa 1999). However, the relative distribution of traits can be further modified by additional processes unrelated to environmental filtering that alter species relative abundances (e.g., species interactions, </w:t>
+      </w:r>
+      <w:proofErr w:type="spellStart"/>
+      <w:r>
+        <w:t>Therriault</w:t>
+      </w:r>
+      <w:proofErr w:type="spellEnd"/>
+      <w:r>
+        <w:t xml:space="preserve"> and </w:t>
+      </w:r>
+      <w:proofErr w:type="spellStart"/>
+      <w:r>
+        <w:t>Kolasa</w:t>
+      </w:r>
+      <w:proofErr w:type="spellEnd"/>
+      <w:r>
+        <w:t xml:space="preserve"> 1999; demographic stochasticity, Hubbell 2001). These additional processes can exaggerate or counter any skew in trait distributions driven by environmental filtering and thereby modify the relationship between species’ traits and the absolute and relative energy demands in food webs.</w:t>
       </w:r>
     </w:p>
     <w:p>
@@ -635,19 +575,13 @@
         <w:pStyle w:val="BodyText"/>
       </w:pPr>
       <w:r>
-        <w:t>Body size is a fundamental trait that is influenced by temperature and has great potential to influence energy flux (Atkinson 1994, Daufre</w:t>
-      </w:r>
-      <w:r>
-        <w:t>sne et al. 2009, Gardner et al. 2011). Reduced body size in response to warming can arise at multiple levels of organization, including increased relative abundance of smaller species in warmed communities (Bergmann 1848) or smaller individuals in warmer p</w:t>
-      </w:r>
-      <w:r>
-        <w:t>opulations (James 1970), or reduced absolute body size of warmed individuals (Atkinson 1994). Thus, warmer communities are likely to contain both smaller species and individuals. These relationships can have important implications for energy and material f</w:t>
-      </w:r>
-      <w:r>
-        <w:t>lux in ecosystems because body size is a strong determinant of species life-history patterns (Peters 1983, Altermatt 2010, Zeuss et al. 2017, Nelson et al. 2020a), as well as developmental (Angilletta et al. 2004) and metabolic rates (Gillooly et al. 2001,</w:t>
-      </w:r>
-      <w:r>
-        <w:t xml:space="preserve"> Brown et al. 2004).</w:t>
+        <w:t>Body size is a fundamental trait that is influenced by temperature and has great potential to influence energy flux (Atkinson 1994, Daufresne et al. 2009, Gardner et al. 2011). Reduced body size in response to warming can arise at multiple levels of organization, including increased relative abundance of smaller species in warmed communities (Bergmann 1848)</w:t>
+      </w:r>
+      <w:r>
+        <w:t xml:space="preserve">, </w:t>
+      </w:r>
+      <w:r>
+        <w:t>smaller individuals in warmer populations (James 1970), or reduced absolute body size of warmed individuals (Atkinson 1994). Thus, warmer communities are likely to contain both smaller species and individuals. These relationships can have important implications for energy and material flux in ecosystems because body size is a strong determinant of species life-history patterns (Peters 1983, Altermatt 2010, Zeuss et al. 2017, Nelson et al. 2020a), as well as developmental (Angilletta et al. 2004) and metabolic rates (Gillooly et al. 2001, Brown et al. 2004).</w:t>
       </w:r>
     </w:p>
     <w:p>
@@ -655,23 +589,11 @@
         <w:pStyle w:val="BodyText"/>
       </w:pPr>
       <w:r>
-        <w:t>Metabolic rate, in addition to being controlled by body size, is another key trait that is influenced by temperature and tied to variation in energy flux through food webs (Gillooly et al. 2001, Barnes et al. 2018). Warming can influen</w:t>
-      </w:r>
-      <w:r>
-        <w:t xml:space="preserve">ce metabolic rates indirectly through reductions in body size, as well as directly through its effects on subcellular kinetics (Osmond et al. 2017, </w:t>
+        <w:t xml:space="preserve">Metabolic rate, in addition to being controlled by body size, is another key trait that is influenced by temperature and tied to variation in energy flux through food webs (Gillooly et al. 2001, Barnes et al. 2018). Warming can influence metabolic rates indirectly through reductions in body size, as well as directly through its effects on subcellular kinetics (Osmond et al. 2017, </w:t>
       </w:r>
       <w:r>
         <w:lastRenderedPageBreak/>
-        <w:t xml:space="preserve">Bideault et al. 2019). These processes can modify ecosystem patterns through changes in population carrying </w:t>
-      </w:r>
-      <w:r>
-        <w:t>capacity (Bernhardt et al. 2018) and species relative abundances with consequent effects on consumer-resource interactions or food web structure (Bideault et al. 2019, Gibert 2019). Moreover, metabolic rates are also tied to many biological processes (Dell</w:t>
-      </w:r>
-      <w:r>
-        <w:t xml:space="preserve"> et al. 2014), including growth rate (Gillooly et al. 2001), developmental rate (Zuo et al. 2012, Nelson et al. 2020a), voltinism (Zeuss et al. 2017), and biomass turnover rate (Brown et al. 2004, Huryn and Benke 2007). Taken together, these changes sugges</w:t>
-      </w:r>
-      <w:r>
-        <w:t>t that warming should lead to a smaller, faster world in which ecosystem processes accelerate through the effects of smaller body size and higher turnover rates, with a potentially strong imprint on food web structure and energy fluxes (Gibert 2019).</w:t>
+        <w:t>Bideault et al. 2019). These processes can modify ecosystem patterns through changes in population carrying capacity (Bernhardt et al. 2018) and species relative abundances with consequent effects on consumer-resource interactions or food web structure (Bideault et al. 2019, Gibert 2019). Moreover, metabolic rates are also tied to many biological processes (Dell et al. 2014), including growth rate (Gillooly et al. 2001), developmental rate (Zuo et al. 2012, Nelson et al. 2020a), voltinism (Zeuss et al. 2017), and biomass turnover rate (Brown et al. 2004, Huryn and Benke 2007). Taken together, these changes suggest that warming should lead to a smaller, faster world in which ecosystem processes accelerate through the effects of smaller body size and higher turnover rates, with a potentially strong imprint on food web structure and energy fluxes (Gibert 2019).</w:t>
       </w:r>
     </w:p>
     <w:p>
@@ -679,10 +601,7 @@
         <w:pStyle w:val="BodyText"/>
       </w:pPr>
       <w:r>
-        <w:t>We qu</w:t>
-      </w:r>
-      <w:r>
-        <w:t>antified patterns of organic matter flux in stream food webs across a natural temperature gradient (~5–28</w:t>
+        <w:t>We quantified patterns of organic matter flux in stream food webs across a natural temperature gradient (~5–28</w:t>
       </w:r>
       <m:oMath>
         <m:sSup>
@@ -715,19 +634,7 @@
         </m:sSup>
       </m:oMath>
       <w:r>
-        <w:t>C) in southwestern Iceland. Previous research in these streams has shown a strong positive effect of warming on primary production both among streams</w:t>
-      </w:r>
-      <w:r>
-        <w:t xml:space="preserve"> (Demars et al. 2011, Padfield et al. 2017) and seasonally within streams (O’Gorman et al. 2012, Hood et al. 2018). Invertebrates in these streams rely on autotrophs (O’Gorman et al. 2012, Nelson et al. 2020b), thus the dynamics of primary production funct</w:t>
-      </w:r>
-      <w:r>
-        <w:t>ions as a strong control on energy flow through consumers (Junker et al. 2020a). We therefore predicted that annual organic matter fluxes to consumers would increase with stream temperature, mirroring patterns in resource availability and consumer energy d</w:t>
-      </w:r>
-      <w:r>
-        <w:t>emand. We also hypothesized that temperature would act as a principle environmental filter on community assembly and organic matter fluxes by favoring ‘fast’ life-history traits associated with small-bodied organisms. Specifically, we predicted that warmin</w:t>
-      </w:r>
-      <w:r>
-        <w:t xml:space="preserve">g temperatures would lead to reduced average body size and increased average biomass turnover (i.e., </w:t>
+        <w:t xml:space="preserve">C) in southwestern Iceland. Previous research in these streams has shown a strong positive effect of warming on primary production both among streams (Demars et al. 2011, Padfield et al. 2017) and seasonally within streams (O’Gorman et al. 2012, Hood et al. 2018). Invertebrates in these streams rely on autotrophs (O’Gorman et al. 2012, Nelson et al. 2020b), thus the dynamics of primary production functions as a strong control on energy flow through consumers (Junker et al. 2020a). We therefore predicted that annual organic matter fluxes to consumers would increase with stream temperature, mirroring patterns in resource availability and consumer energy demand. We also hypothesized that temperature would act as a principle environmental filter on community assembly and organic matter fluxes by favoring ‘fast’ life-history traits associated with small-bodied organisms. Specifically, we predicted that warming temperatures would lead to reduced average body size and increased average biomass turnover (i.e., </w:t>
       </w:r>
       <w:r>
         <w:rPr>
@@ -761,10 +668,7 @@
         <w:t>P:B</w:t>
       </w:r>
       <w:r>
-        <w:t xml:space="preserve"> t</w:t>
-      </w:r>
-      <w:r>
-        <w:t xml:space="preserve">axa at higher temperatures, and that these patterns would not arise by random change (i.e., a ‘selection effect’ </w:t>
+        <w:t xml:space="preserve"> taxa at higher temperatures, and that these patterns would not arise by random change (i.e., a ‘selection effect’ </w:t>
       </w:r>
       <w:r>
         <w:rPr>
@@ -774,18 +678,15 @@
         <w:t>sensu</w:t>
       </w:r>
       <w:r>
-        <w:t xml:space="preserve"> Huston 1997). Our results should help refine general predictions about how ongoing climate warming, and its influence on key traits, is l</w:t>
-      </w:r>
-      <w:r>
-        <w:t>ikely to shape energy flux through animal food webs.</w:t>
+        <w:t xml:space="preserve"> Huston 1997). Our results should help refine general predictions about how ongoing climate warming, and its influence on key traits, is likely to shape energy flux through animal food webs.</w:t>
       </w:r>
     </w:p>
     <w:p>
       <w:pPr>
         <w:pStyle w:val="Heading1"/>
       </w:pPr>
-      <w:bookmarkStart w:id="3" w:name="methods"/>
-      <w:bookmarkEnd w:id="2"/>
+      <w:bookmarkStart w:id="2" w:name="methods"/>
+      <w:bookmarkEnd w:id="1"/>
       <w:r>
         <w:t>Methods</w:t>
       </w:r>
@@ -894,10 +795,7 @@
         </m:sSup>
       </m:oMath>
       <w:r>
-        <w:t>C. Hengill is characterized by indi</w:t>
-      </w:r>
-      <w:r>
-        <w:t xml:space="preserve">rect geothermal heating of groundwater (Árnason et al. 1969), leading to natural variability in stream temperatures (4.5–54.0 </w:t>
+        <w:t xml:space="preserve">C. Hengill is characterized by indirect geothermal heating of groundwater (Árnason et al. 1969), leading to natural variability in stream temperatures (4.5–54.0 </w:t>
       </w:r>
       <m:oMath>
         <m:sSup>
@@ -930,23 +828,14 @@
         </m:sSup>
       </m:oMath>
       <w:r>
-        <w:t>C), but similar solute chemistries (Friberg et al. 2009). These conditions create a “natural laboratory” for isolating the effec</w:t>
-      </w:r>
-      <w:r>
-        <w:t xml:space="preserve">ts of temperature on ecosystem processes (O’Gorman et al. 2014, Nelson et al. 2017b). We selected streams to maximize the temperature range, while minimizing differences in the structural aspects of the primary producer community (Junker et al. 2020b). In </w:t>
-      </w:r>
-      <w:r>
-        <w:t>each stream, we measured temperature and water depth every 15 min from July 2010 through August 2012 (U20-001-01 water-level logger, Onset Computer Corp., Pocasset, MA, USA). Light availability in the watershed was measured every 15 minutes from atmospheri</w:t>
-      </w:r>
-      <w:r>
-        <w:t>c stations (HOBO pendant temperature/light UA-002-64, Onset Computer Corp., Pocasset, MA, USA).</w:t>
+        <w:t>C), but similar solute chemistries (Friberg et al. 2009). These conditions create a “natural laboratory” for isolating the effects of temperature on ecosystem processes (O’Gorman et al. 2014, Nelson et al. 2017b). We selected streams to maximize the temperature range, while minimizing differences in the structural aspects of the primary producer community (Junker et al. 2020b). In each stream, we measured temperature and water depth every 15 min from July 2010 through August 2012 (U20-001-01 water-level logger, Onset Computer Corp., Pocasset, MA, USA).</w:t>
       </w:r>
     </w:p>
     <w:p>
       <w:pPr>
         <w:pStyle w:val="Heading2"/>
       </w:pPr>
-      <w:bookmarkStart w:id="4" w:name="invertebrate-sampling"/>
+      <w:bookmarkStart w:id="3" w:name="invertebrate-sampling"/>
       <w:r>
         <w:t>Invertebrate sampling</w:t>
       </w:r>
@@ -956,10 +845,7 @@
         <w:pStyle w:val="FirstParagraph"/>
       </w:pPr>
       <w:r>
-        <w:t>We sampled macroinvertebrate communities approximately monthly in six streams, four from July 2011 to August 2012 and two from October 201</w:t>
-      </w:r>
-      <w:r>
-        <w:t>0 to October 2011 (</w:t>
+        <w:t>We sampled macroinvertebrate communities approximately monthly in six streams, four from July 2011 to August 2012 and two from October 2010 to October 2011 (</w:t>
       </w:r>
       <w:r>
         <w:rPr>
@@ -969,17 +855,11 @@
         <w:t>n</w:t>
       </w:r>
       <w:r>
-        <w:t xml:space="preserve"> = 6 streams). The two streams sampled from 2010–2011 were part of a separate warming manipulation during the reference (i.e., non-manipulated) year (Nelson et al. 2017a, 2017b). Inter-annual comparisons of </w:t>
+        <w:t xml:space="preserve"> = 6 streams). The two streams sampled from 2010–2011 were part of a separate warming manipulation during the reference (i.e., non-manipulated) year (Nelson et al. 2017a, 2017b). Inter-annual comparisons of primary and secondary production in previous studies showed minimal differences among years in unmanipulated streams, suggesting that combining data from different years would not </w:t>
       </w:r>
       <w:r>
         <w:lastRenderedPageBreak/>
-        <w:t>primary and secondary product</w:t>
-      </w:r>
-      <w:r>
-        <w:t xml:space="preserve">ion in previous studies showed minimal differences among years in unmanipulated streams, suggesting that combining data from different years would not significantly bias our results (Nelson et al. 2017a, Hood et al. 2018). We collected five Surber samples </w:t>
-      </w:r>
-      <w:r>
-        <w:t>(0.023 m</w:t>
+        <w:t>significantly bias our results (Nelson et al. 2017a, Hood et al. 2018). We collected five Surber samples (0.023 m</w:t>
       </w:r>
       <w:r>
         <w:rPr>
@@ -999,10 +879,7 @@
         </m:r>
       </m:oMath>
       <w:r>
-        <w:t>m mesh) from randomly selected locations within each stream. Within the sampler, inorganic substrates were disturbed to ~10 cm depth and invertebrates and organic matter were removed from stones with a brush. Samples were then preserved wi</w:t>
-      </w:r>
-      <w:r>
-        <w:t xml:space="preserve">th 5% formaldehyde until laboratory analysis. In the laboratory, we split samples into coarse (&gt;1 mm) and fine (&gt;250 </w:t>
+        <w:t xml:space="preserve">m mesh) from randomly selected locations within each stream. Within the sampler, inorganic substrates were disturbed to ~10 cm depth and invertebrates and organic matter were removed from stones with a brush. Samples were then preserved with 5% formaldehyde until laboratory analysis. In the laboratory, we split samples into coarse (&gt;1 mm) and fine (&gt;250 </w:t>
       </w:r>
       <m:oMath>
         <m:r>
@@ -1027,21 +904,15 @@
         </m:r>
       </m:oMath>
       <w:r>
-        <w:t xml:space="preserve"> magnificat</w:t>
-      </w:r>
-      <w:r>
-        <w:t xml:space="preserve">ion). For particularly large samples, fine fractions were sub-sampled (1/2–1/16th) using a modified Folsom plankton splitter prior to removal of invertebrates. Macroinvertebrates were identified to the lowest practical taxonomic level (usually genus) with </w:t>
-      </w:r>
-      <w:r>
-        <w:t>taxonomic keys (Peterson 1977, Merritt et al. 2008, Andersen et al. 2013). Taxon-specific abundance and biomass were scaled to a per-meter basis by dividing by the Surber sampler area.</w:t>
+        <w:t xml:space="preserve"> magnification). For particularly large samples, fine fractions were sub-sampled (1/2–1/16th) using a modified Folsom plankton splitter prior to removal of invertebrates. Macroinvertebrates were identified to the lowest practical taxonomic level (usually genus) with taxonomic keys (Peterson 1977, Merritt et al. 2008, Andersen et al. 2013). Taxon-specific abundance and biomass were scaled to a per-meter basis by dividing by the Surber sampler area.</w:t>
       </w:r>
     </w:p>
     <w:p>
       <w:pPr>
         <w:pStyle w:val="Heading2"/>
       </w:pPr>
-      <w:bookmarkStart w:id="5" w:name="secondary-production"/>
-      <w:bookmarkEnd w:id="4"/>
+      <w:bookmarkStart w:id="4" w:name="secondary-production"/>
+      <w:bookmarkEnd w:id="3"/>
       <w:r>
         <w:t>Secondary Production</w:t>
       </w:r>
@@ -1051,10 +922,7 @@
         <w:pStyle w:val="FirstParagraph"/>
       </w:pPr>
       <w:r>
-        <w:t>Daily secondary production of invertebrate taxa was calculated using the instantaneous growth rate method (IGR, Benke and Huryn 2017). Growth rates were determined using taxon-appropriate approaches described in Junker and others (2020a). Briefly, growth r</w:t>
-      </w:r>
-      <w:r>
-        <w:t xml:space="preserve">ates of common taxa (e.g., Chironomidae spp., </w:t>
+        <w:t xml:space="preserve">Daily secondary production of invertebrate taxa was calculated using the instantaneous growth rate method (IGR, Benke and Huryn 2017). Growth rates were determined using taxon-appropriate approaches described in Junker and others (2020a). Briefly, growth rates of common taxa (e.g., Chironomidae spp., </w:t>
       </w:r>
       <w:r>
         <w:rPr>
@@ -1084,27 +952,21 @@
         <w:t>n</w:t>
       </w:r>
       <w:r>
-        <w:t xml:space="preserve"> = 5–15) within small size categories (~1-mm length range) were photographed next to a field micromete</w:t>
-      </w:r>
-      <w:r>
-        <w:t xml:space="preserve">r, placed in the stream within pre-conditioned chambers for 7–15 days, and removed and photographed. Individual lengths were measured from field pictures using image analysis software (Schindelin et al. 2012), and body </w:t>
+        <w:t xml:space="preserve"> = 5–15) within small size categories (~1-mm length range) were photographed next to a field micrometer, placed in the stream within pre-conditioned chambers for 7–15 days, and removed and photographed. Individual lengths were measured from field pictures using image analysis software (Schindelin et al. 2012), and body lengths were converted to mass (mg ash-free dry mass [AFDM]) using published length-mass regressions (Benke et al. 1999, O’Gorman et al. 2012, Hannesdóttir et al. 2013). Growth rates (</w:t>
+      </w:r>
+      <w:r>
+        <w:rPr>
+          <w:i/>
+          <w:iCs/>
+        </w:rPr>
+        <w:t>g</w:t>
+      </w:r>
+      <w:r>
+        <w:t xml:space="preserve">, </w:t>
       </w:r>
       <w:r>
         <w:lastRenderedPageBreak/>
-        <w:t>lengths were converted to mass (mg as</w:t>
-      </w:r>
-      <w:r>
-        <w:t>h-free dry mass [AFDM]) using published length-mass regressions (Benke et al. 1999, O’Gorman et al. 2012, Hannesdóttir et al. 2013). Growth rates (</w:t>
-      </w:r>
-      <w:r>
-        <w:rPr>
-          <w:i/>
-          <w:iCs/>
-        </w:rPr>
-        <w:t>g</w:t>
-      </w:r>
-      <w:r>
-        <w:t>, d</w:t>
+        <w:t>d</w:t>
       </w:r>
       <w:r>
         <w:rPr>
@@ -1133,17 +995,14 @@
         <w:t>t</w:t>
       </w:r>
       <w:r>
-        <w:t>) with the followin</w:t>
-      </w:r>
-      <w:r>
-        <w:t>g equation:</w:t>
+        <w:t>) with the following equation:</w:t>
       </w:r>
     </w:p>
     <w:p>
       <w:pPr>
         <w:pStyle w:val="BodyText"/>
       </w:pPr>
-      <w:bookmarkStart w:id="6" w:name="eq:eqn1"/>
+      <w:bookmarkStart w:id="5" w:name="eq:eqn1"/>
       <m:oMathPara>
         <m:oMathParaPr>
           <m:jc m:val="center"/>
@@ -1293,13 +1152,7 @@
             <w:rPr>
               <w:rFonts w:ascii="Cambria Math" w:hAnsi="Cambria Math"/>
             </w:rPr>
-            <m:t>Δt</m:t>
-          </m:r>
-          <m:r>
-            <w:rPr>
-              <w:rFonts w:ascii="Cambria Math" w:hAnsi="Cambria Math"/>
-            </w:rPr>
-            <m:t>  </m:t>
+            <m:t>Δt  </m:t>
           </m:r>
           <m:d>
             <m:dPr>
@@ -1320,7 +1173,7 @@
           </m:d>
         </m:oMath>
       </m:oMathPara>
-      <w:bookmarkEnd w:id="6"/>
+      <w:bookmarkEnd w:id="5"/>
     </w:p>
     <w:p>
       <w:pPr>
@@ -1337,16 +1190,7 @@
         <w:t>n</w:t>
       </w:r>
       <w:r>
-        <w:t xml:space="preserve"> </w:t>
-      </w:r>
-      <w:r>
-        <w:t xml:space="preserve">= 1000). For taxa that exhibit synchronous growth and development (e.g., Simuliidae spp., some Chironomidae spp., etc.), we examined temporal changes in length-frequency distributions and calculated growth rates and uncertainty using a bootstrap technique </w:t>
-      </w:r>
-      <w:r>
-        <w:t xml:space="preserve">similar to that described in Benke and Huryn (2017). Individual lengths were converted to mass (mg AFDM) using published length-mass regression cited above, and size-frequency histograms were visually inspected for directional changes in body size through </w:t>
-      </w:r>
-      <w:r>
-        <w:t xml:space="preserve">time. For each date, size-frequency distributions were resampled with replacement and growth rates estimated from equation 1. We prevented the calculation of negative growth rates by requiring </w:t>
+        <w:t xml:space="preserve"> = 1000). For taxa that exhibit synchronous growth and development (e.g., Simuliidae spp., some Chironomidae spp., etc.), we examined temporal changes in length-frequency distributions and calculated growth rates and uncertainty using a bootstrap technique similar to that described in Benke and Huryn (2017). Individual lengths were converted to mass (mg AFDM) using published length-mass regression cited above, and size-frequency histograms were visually inspected for directional changes in body size through time. For each date, size-frequency distributions were resampled with replacement and growth rates estimated from equation 1. We prevented the calculation of negative growth rates by requiring </w:t>
       </w:r>
       <m:oMath>
         <m:sSub>
@@ -1421,23 +1265,44 @@
         </m:sSub>
       </m:oMath>
       <w:r>
-        <w:t>. If this condition was not met after 10,000 re</w:t>
-      </w:r>
-      <w:r>
-        <w:t>samplings, a minimum growth rate of 0.001 was used. To estimate growth rates of taxa for which growth could not be estimated empirically, we developed stream-specific growth rate models by constructing multivariate linear regressions of empirical growth ra</w:t>
-      </w:r>
-      <w:r>
-        <w:t>tes against body size and temperature. To estimate uncertainty in production of each taxon, we used a bootstrapping technique that resampled measured growth rates, in addition to abundance and size distributions from individual samples. For each iteration,</w:t>
-      </w:r>
-      <w:r>
-        <w:t xml:space="preserve"> size-specific growth rates were multiplied by mean interval biomass for each size class and the number of days between sample dates to estimate size class-specific production. For each </w:t>
-      </w:r>
+        <w:t>. If this condition was not met after 10,000 resamplings, a minimum growth rate of 0.001 was used. To estimate growth rates of taxa for which growth could not be estimated empirically, we developed stream-specific growth rate models by constructing multivariate linear regressions of empirical growth rates against body size and temperature. To estimate uncertainty in production of each taxon, we used a bootstrapping technique that resampled measured growth rates, in addition to abundance and size distributions from individual samples. For each iteration, size-specific growth rates were multiplied by mean interval biomass for each size class and the number of days between sample dates to estimate size class-specific production. For each interval, size classes were summed for each taxon to calculate total population-level production. Intervals were summed to estimate annual secondary production (g AFDM m</w:t>
+      </w:r>
+      <w:r>
+        <w:rPr>
+          <w:vertAlign w:val="superscript"/>
+        </w:rPr>
+        <w:t>-2</w:t>
+      </w:r>
+      <w:r>
+        <w:t xml:space="preserve"> y</w:t>
+      </w:r>
+      <w:r>
+        <w:rPr>
+          <w:vertAlign w:val="superscript"/>
+        </w:rPr>
+        <w:t>-1</w:t>
+      </w:r>
+      <w:r>
+        <w:t>).</w:t>
+      </w:r>
+    </w:p>
+    <w:p>
+      <w:pPr>
+        <w:pStyle w:val="Heading2"/>
+      </w:pPr>
+      <w:bookmarkStart w:id="6" w:name="organic-matter-consumption-estimates"/>
+      <w:bookmarkEnd w:id="4"/>
       <w:r>
         <w:lastRenderedPageBreak/>
-        <w:t>interval, size classes were summed for each taxon to calculate total p</w:t>
-      </w:r>
-      <w:r>
-        <w:t>opulation-level production. Intervals were summed to estimate annual secondary production (g AFDM m</w:t>
+        <w:t>Organic Matter Consumption Estimates</w:t>
+      </w:r>
+    </w:p>
+    <w:p>
+      <w:pPr>
+        <w:pStyle w:val="FirstParagraph"/>
+      </w:pPr>
+      <w:r>
+        <w:t>Organic matter fluxes (g AFDM m</w:t>
       </w:r>
       <w:r>
         <w:rPr>
@@ -1455,46 +1320,7 @@
         <w:t>-1</w:t>
       </w:r>
       <w:r>
-        <w:t>).</w:t>
-      </w:r>
-    </w:p>
-    <w:p>
-      <w:pPr>
-        <w:pStyle w:val="Heading2"/>
-      </w:pPr>
-      <w:bookmarkStart w:id="7" w:name="organic-matter-consumption-estimates"/>
-      <w:bookmarkEnd w:id="5"/>
-      <w:r>
-        <w:t>Organic Matter Consumption Estimates</w:t>
-      </w:r>
-    </w:p>
-    <w:p>
-      <w:pPr>
-        <w:pStyle w:val="FirstParagraph"/>
-      </w:pPr>
-      <w:r>
-        <w:t>Organic matter fluxes (g AFDM m</w:t>
-      </w:r>
-      <w:r>
-        <w:rPr>
-          <w:vertAlign w:val="superscript"/>
-        </w:rPr>
-        <w:t>-2</w:t>
-      </w:r>
-      <w:r>
-        <w:t xml:space="preserve"> y</w:t>
-      </w:r>
-      <w:r>
-        <w:rPr>
-          <w:vertAlign w:val="superscript"/>
-        </w:rPr>
-        <w:t>-1</w:t>
-      </w:r>
-      <w:r>
-        <w:t>) through the community were calculated using the trophic basis of product</w:t>
-      </w:r>
-      <w:r>
-        <w:t xml:space="preserve">ion method (TBP; Benke and Wallace 1980). Taxon-specific secondary production estimates were combined with diet proportions (see Supplemental Materials), diet-specific assimilation efficiencies, </w:t>
+        <w:t xml:space="preserve">) through the community were calculated using the trophic basis of production method (TBP; Benke and Wallace 1980). Taxon-specific secondary production estimates were combined with diet proportions (see Supplemental Materials, Appendix S1), diet-specific assimilation efficiencies, </w:t>
       </w:r>
       <w:r>
         <w:rPr>
@@ -1522,10 +1348,7 @@
         <w:t>NPE</w:t>
       </w:r>
       <w:r>
-        <w:t xml:space="preserve"> (e.g., McCullough 1</w:t>
-      </w:r>
-      <w:r>
-        <w:t xml:space="preserve">975), to estimate consumption of organic matter. For each food category, </w:t>
+        <w:t xml:space="preserve"> (e.g., McCullough 1975), to estimate consumption of organic matter. For each food category, </w:t>
       </w:r>
       <w:r>
         <w:rPr>
@@ -1626,10 +1449,7 @@
         </m:r>
       </m:oMath>
       <w:r>
-        <w:t>) to calculate the relative production attributable to each food category. The relative produ</w:t>
-      </w:r>
-      <w:r>
-        <w:t xml:space="preserve">ction from each food type was then multiplied by the interval-level production and finally divided by </w:t>
+        <w:t xml:space="preserve">) to calculate the relative production attributable to each food category. The relative production from each food type was then multiplied by the interval-level production and finally divided by </w:t>
       </w:r>
       <m:oMath>
         <m:r>
@@ -1665,13 +1485,7 @@
         </m:sSub>
       </m:oMath>
       <w:r>
-        <w:t xml:space="preserve"> to estimate consumption of organic matter from each food category by each taxon (Benke and Wallace 1980). Consumption was calculated for each tax</w:t>
-      </w:r>
-      <w:r>
-        <w:t>on across sampling intervals (typically ~1 month). Total interval consumption was calculated by summing across all taxa, while annual consumption was calculated by summing across all taxa and intervals. Variability in consumption estimates was estimated th</w:t>
-      </w:r>
-      <w:r>
-        <w:t xml:space="preserve">rough a Monte Carlo approach, wherein bootstrapped vectors of secondary production for each taxon (see </w:t>
+        <w:t xml:space="preserve"> to estimate consumption of organic matter from each food category by each taxon (Benke and Wallace 1980). Consumption was calculated for each taxon across sampling intervals (typically ~1 month). Total interval consumption was calculated by summing across all taxa, while annual consumption was calculated by summing across all taxa and intervals. Variability in consumption estimates was estimated through a Monte Carlo approach, wherein bootstrapped vectors of secondary production for each taxon (see </w:t>
       </w:r>
       <w:r>
         <w:rPr>
@@ -1691,10 +1505,13 @@
         <w:t>Diet analysis</w:t>
       </w:r>
       <w:r>
-        <w:t xml:space="preserve"> in Sup</w:t>
-      </w:r>
-      <w:r>
-        <w:t xml:space="preserve">plemental Materials), diet-specific assimilation efficiencies, and net production efficiency. Variability in </w:t>
+        <w:t xml:space="preserve"> in Supplemental Materials</w:t>
+      </w:r>
+      <w:r>
+        <w:t>, Appendix S1</w:t>
+      </w:r>
+      <w:r>
+        <w:t xml:space="preserve">), diet-specific assimilation efficiencies, and net production efficiency. Variability in </w:t>
       </w:r>
       <w:r>
         <w:rPr>
@@ -1712,17 +1529,21 @@
         <w:t>i</w:t>
       </w:r>
       <w:r>
-        <w:t xml:space="preserve"> was incorporated by resampling values from beta distributions fit to median and 2.5% and 97.5% percentiles for each diet item: diatoms = 0.30 (</w:t>
-      </w:r>
-      <w:r>
-        <w:t xml:space="preserve">95% percentile interval (PI): 0.24-0.36), filamentous and green algae = 0.30 (95% PI: 0.24-0.36), cyanobacteria = 0.10 (95% PI: 0.08-0.12), amorphous detritus = 0.10 (95% PI: 0.08-0.12), </w:t>
+        <w:t xml:space="preserve"> was incorporated by resampling values from beta distributions fit to median and 2.5% and 97.5% percentiles for each diet item: diatoms = 0.30 (95% percentile interval (PI): 0.24-0.36), filamentous and green algae = 0.30 (95% PI: 0.24-0.36), cyanobacteria = 0.10 (95% PI: 0.08-0.12), amorphous detritus = 0.10 (95% PI: 0.08-0.12), vascular and non-vascular plants (bryophytes) = 0.1 (95% PI: 0.08-0.12), and animal material = 0.7 (95% PI: 0.56-0.84)(Welch 1968, Benke and Wallace 1980, 1997, Cross et al. 2007, 2011). Variability in </w:t>
+      </w:r>
+      <w:r>
+        <w:rPr>
+          <w:i/>
+          <w:iCs/>
+        </w:rPr>
+        <w:t>NPE</w:t>
+      </w:r>
+      <w:r>
+        <w:t xml:space="preserve"> was incorporated by resampling values from an assumed beta distribution </w:t>
       </w:r>
       <w:r>
         <w:lastRenderedPageBreak/>
-        <w:t>vascular and non-vascular plants (bryophytes) = 0.1 (95% PI: 0.08-0.1</w:t>
-      </w:r>
-      <w:r>
-        <w:t xml:space="preserve">2), and animal material = 0.7 (95% PI: 0.56-0.84)(Welch 1968, Benke and Wallace 1980, 1997, Cross et al. 2007, 2011). Variability in </w:t>
+        <w:t xml:space="preserve">with median </w:t>
       </w:r>
       <w:r>
         <w:rPr>
@@ -1732,20 +1553,7 @@
         <w:t>NPE</w:t>
       </w:r>
       <w:r>
-        <w:t xml:space="preserve"> was incorporated by resampling values from an assumed beta distribution with median </w:t>
-      </w:r>
-      <w:r>
-        <w:rPr>
-          <w:i/>
-          <w:iCs/>
-        </w:rPr>
-        <w:t>NPE</w:t>
-      </w:r>
-      <w:r>
-        <w:t xml:space="preserve"> = 0.45 (95% PI = 0.4-0.5). Beta</w:t>
-      </w:r>
-      <w:r>
-        <w:t xml:space="preserve"> distributions were fit in R (R Core Team 2022) using the ‘get.beta.par()’ function within the </w:t>
+        <w:t xml:space="preserve"> = 0.45 (95% PI = 0.4-0.5). Beta distributions were fit in R (R Core Team 2022) using the ‘get.beta.par()’ function within the </w:t>
       </w:r>
       <w:r>
         <w:rPr>
@@ -1762,8 +1570,8 @@
       <w:pPr>
         <w:pStyle w:val="Heading2"/>
       </w:pPr>
-      <w:bookmarkStart w:id="8" w:name="X2ed9057c042f6d562b1d2c00f2bc1adcaef7dd6"/>
-      <w:bookmarkEnd w:id="7"/>
+      <w:bookmarkStart w:id="7" w:name="X2ed9057c042f6d562b1d2c00f2bc1adcaef7dd6"/>
+      <w:bookmarkEnd w:id="6"/>
       <w:r>
         <w:t>Quantifying the distribution of food web fluxes</w:t>
       </w:r>
@@ -1772,7 +1580,7 @@
       <w:pPr>
         <w:pStyle w:val="Heading3"/>
       </w:pPr>
-      <w:bookmarkStart w:id="9" w:name="evenness-among-taxa"/>
+      <w:bookmarkStart w:id="8" w:name="evenness-among-taxa"/>
       <w:r>
         <w:t>Evenness among taxa</w:t>
       </w:r>
@@ -1782,10 +1590,7 @@
         <w:pStyle w:val="FirstParagraph"/>
       </w:pPr>
       <w:r>
-        <w:t xml:space="preserve">To visualize and quantify the evenness </w:t>
-      </w:r>
-      <w:r>
-        <w:t xml:space="preserve">of OM fluxes among taxa within each stream, we constructed Lorenz curves (Lorenz 1905) on rank-ordered OM fluxes, such that in a community with </w:t>
+        <w:t xml:space="preserve">To visualize and quantify the evenness of OM fluxes among taxa within each stream, we constructed Lorenz curves (Lorenz 1905) on rank-ordered OM fluxes, such that in a community with </w:t>
       </w:r>
       <m:oMath>
         <m:r>
@@ -1796,7 +1601,19 @@
         </m:r>
       </m:oMath>
       <w:r>
-        <w:t xml:space="preserve"> species and the relative OM flux of species </w:t>
+        <w:t xml:space="preserve"> species</w:t>
+      </w:r>
+      <w:r>
+        <w:t xml:space="preserve">, </w:t>
+      </w:r>
+      <w:r>
+        <w:t xml:space="preserve">the </w:t>
+      </w:r>
+      <w:r>
+        <w:t xml:space="preserve">proportion of </w:t>
+      </w:r>
+      <w:r>
+        <w:t xml:space="preserve">OM flux of species </w:t>
       </w:r>
       <w:r>
         <w:rPr>
@@ -1934,13 +1751,7 @@
         </m:sSub>
       </m:oMath>
       <w:r>
-        <w:t>. The Lorenz curve shows how a</w:t>
-      </w:r>
-      <w:r>
-        <w:t xml:space="preserve"> value, in this case OM flux, accumulates with increasing cumulative proportion of taxa. In a community with an equal distribution of OM flux among taxa, the Lorenz curve is simply a straight diagonal line. Deviation from equality was calculated as the Gin</w:t>
-      </w:r>
-      <w:r>
-        <w:t xml:space="preserve">i coefficient (Gini 1921), normalized for differences in </w:t>
+        <w:t xml:space="preserve">. The Lorenz curve shows how a value, in this case OM flux, accumulates with increasing cumulative proportion of taxa. In a community with an equal distribution of OM flux among taxa, the Lorenz curve is simply a straight diagonal line. Deviation from equality was calculated as the Gini coefficient (Gini 1921), normalized for differences in </w:t>
       </w:r>
       <m:oMath>
         <m:r>
@@ -1987,7 +1798,7 @@
         <w:t xml:space="preserve"> (Solomon 1975, Chao and Ricotta 2019):</w:t>
       </w:r>
     </w:p>
-    <w:bookmarkStart w:id="10" w:name="eq:eq2"/>
+    <w:bookmarkStart w:id="9" w:name="eq:eq2"/>
     <w:p>
       <w:pPr>
         <w:pStyle w:val="BodyText"/>
@@ -2207,7 +2018,7 @@
           </m:d>
         </m:oMath>
       </m:oMathPara>
-      <w:bookmarkEnd w:id="10"/>
+      <w:bookmarkEnd w:id="9"/>
     </w:p>
     <w:p>
       <w:pPr>
@@ -2247,10 +2058,7 @@
         </m:sSup>
       </m:oMath>
       <w:r>
-        <w:t xml:space="preserve"> represents an index of relative evenness of OM fluxes bounded between zero and one; a value of one r</w:t>
-      </w:r>
-      <w:r>
-        <w:t>epresents a community with equal proportion of total community OM flux for all species (</w:t>
+        <w:t xml:space="preserve"> represents an index of relative evenness of OM fluxes bounded between zero and one; a value of one represents a community with equal proportion of total community OM flux for all species (</w:t>
       </w:r>
       <m:oMath>
         <m:r>
@@ -2283,42 +2091,42 @@
       <w:pPr>
         <w:pStyle w:val="Heading3"/>
       </w:pPr>
-      <w:bookmarkStart w:id="11" w:name="Xbb569da1a6deb446fdfccb4941dabf8c422ed8c"/>
-      <w:bookmarkEnd w:id="9"/>
+      <w:bookmarkStart w:id="10" w:name="Xbb569da1a6deb446fdfccb4941dabf8c422ed8c"/>
+      <w:bookmarkEnd w:id="8"/>
+      <w:r>
+        <w:t>Distribution of OM fluxes in relation to taxa traits</w:t>
+      </w:r>
+    </w:p>
+    <w:p>
+      <w:pPr>
+        <w:pStyle w:val="FirstParagraph"/>
+      </w:pPr>
+      <w:r>
+        <w:t>We predicted that warming would favor taxa with smaller body size and higher population turnover and therefore OM fluxes would be skewed towards small body size (</w:t>
+      </w:r>
+      <w:r>
+        <w:rPr>
+          <w:i/>
+          <w:iCs/>
+        </w:rPr>
+        <w:t>M</w:t>
+      </w:r>
+      <w:r>
+        <w:t xml:space="preserve">) and higher </w:t>
+      </w:r>
+      <w:r>
+        <w:rPr>
+          <w:i/>
+          <w:iCs/>
+        </w:rPr>
+        <w:t>P:B</w:t>
+      </w:r>
+      <w:r>
+        <w:t xml:space="preserve"> </w:t>
+      </w:r>
       <w:r>
         <w:lastRenderedPageBreak/>
-        <w:t>Distribution of OM fluxes in relation to taxa traits</w:t>
-      </w:r>
-    </w:p>
-    <w:p>
-      <w:pPr>
-        <w:pStyle w:val="FirstParagraph"/>
-      </w:pPr>
-      <w:r>
-        <w:t>We predicted that warming would favor taxa with smaller body size and higher population turnover and therefore OM fluxes would be skewed towards small body size (</w:t>
-      </w:r>
-      <w:r>
-        <w:rPr>
-          <w:i/>
-          <w:iCs/>
-        </w:rPr>
-        <w:t>M</w:t>
-      </w:r>
-      <w:r>
-        <w:t xml:space="preserve">) and higher </w:t>
-      </w:r>
-      <w:r>
-        <w:rPr>
-          <w:i/>
-          <w:iCs/>
-        </w:rPr>
-        <w:t>P:B</w:t>
-      </w:r>
-      <w:r>
-        <w:t xml:space="preserve"> across and within communities. To assess the potential importance of environ</w:t>
-      </w:r>
-      <w:r>
-        <w:t>mental filtering across communities, we used bootstrapped linear regressions to quantify the relationship between mean annual temperature (</w:t>
+        <w:t>across and within communities. To assess the potential importance of environmental filtering across communities, we used bootstrapped linear regressions to quantify the relationship between mean annual temperature (</w:t>
       </w:r>
       <m:oMath>
         <m:sSup>
@@ -2412,10 +2220,7 @@
         </m:bar>
       </m:oMath>
       <w:r>
-        <w:t>) of each stream community. Here, 1,000 valu</w:t>
-      </w:r>
-      <w:r>
-        <w:t xml:space="preserve">es of population </w:t>
+        <w:t xml:space="preserve">) of each stream community. Here, 1,000 values of population </w:t>
       </w:r>
       <w:r>
         <w:rPr>
@@ -2445,10 +2250,7 @@
         <w:t>Secondary Production</w:t>
       </w:r>
       <w:r>
-        <w:t xml:space="preserve"> above) for each taxon within each stream. The mean of all populations within a stream was calculated and a linear model was fit</w:t>
-      </w:r>
-      <w:r>
-        <w:t xml:space="preserve"> between </w:t>
+        <w:t xml:space="preserve"> above) for each taxon within each stream. The mean of all populations within a stream was calculated and a linear model was fit between </w:t>
       </w:r>
       <w:r>
         <w:rPr>
@@ -2545,10 +2347,7 @@
         <w:t>within</w:t>
       </w:r>
       <w:r>
-        <w:t xml:space="preserve"> a commu</w:t>
-      </w:r>
-      <w:r>
-        <w:t xml:space="preserve">nity and whether this modification was related to temperature, we assessed the extent to which the relative OM fluxes among taxa were skewed towards populations with lower or higher relative </w:t>
+        <w:t xml:space="preserve"> a community and whether this modification was related to temperature, we assessed the extent to which the relative OM fluxes among taxa were skewed towards populations with lower or higher relative </w:t>
       </w:r>
       <w:r>
         <w:rPr>
@@ -2568,10 +2367,7 @@
         <w:t>P:B</w:t>
       </w:r>
       <w:r>
-        <w:t>. To do this, we ordered taxa based on within-stream rank</w:t>
-      </w:r>
-      <w:r>
-        <w:t xml:space="preserve">ings of annual population traits (i.e., </w:t>
+        <w:t xml:space="preserve">. To do this, we ordered taxa based on within-stream rankings of annual population traits (i.e., </w:t>
       </w:r>
       <w:r>
         <w:rPr>
@@ -2634,7 +2430,7 @@
       <w:pPr>
         <w:pStyle w:val="BodyText"/>
       </w:pPr>
-      <w:bookmarkStart w:id="12" w:name="eq:eqn3"/>
+      <w:bookmarkStart w:id="11" w:name="eq:eqn3"/>
       <m:oMathPara>
         <m:oMathParaPr>
           <m:jc m:val="center"/>
@@ -2701,13 +2497,7 @@
                 <w:rPr>
                   <w:rFonts w:ascii="Cambria Math" w:hAnsi="Cambria Math"/>
                 </w:rPr>
-                <m:t>Q</m:t>
-              </m:r>
-              <m:r>
-                <w:rPr>
-                  <w:rFonts w:ascii="Cambria Math" w:hAnsi="Cambria Math"/>
-                </w:rPr>
-                <m:t>0.75</m:t>
+                <m:t>Q0.75</m:t>
               </m:r>
             </m:sub>
           </m:sSub>
@@ -2747,13 +2537,7 @@
                 <w:rPr>
                   <w:rFonts w:ascii="Cambria Math" w:hAnsi="Cambria Math"/>
                 </w:rPr>
-                <m:t>Q</m:t>
-              </m:r>
-              <m:r>
-                <w:rPr>
-                  <w:rFonts w:ascii="Cambria Math" w:hAnsi="Cambria Math"/>
-                </w:rPr>
-                <m:t>0.5</m:t>
+                <m:t>Q0.5</m:t>
               </m:r>
             </m:sub>
           </m:sSub>
@@ -2787,13 +2571,7 @@
                 <w:rPr>
                   <w:rFonts w:ascii="Cambria Math" w:hAnsi="Cambria Math"/>
                 </w:rPr>
-                <m:t>Q</m:t>
-              </m:r>
-              <m:r>
-                <w:rPr>
-                  <w:rFonts w:ascii="Cambria Math" w:hAnsi="Cambria Math"/>
-                </w:rPr>
-                <m:t>0.25</m:t>
+                <m:t>Q0.25</m:t>
               </m:r>
             </m:sub>
           </m:sSub>
@@ -2827,13 +2605,7 @@
                 <w:rPr>
                   <w:rFonts w:ascii="Cambria Math" w:hAnsi="Cambria Math"/>
                 </w:rPr>
-                <m:t>Q</m:t>
-              </m:r>
-              <m:r>
-                <w:rPr>
-                  <w:rFonts w:ascii="Cambria Math" w:hAnsi="Cambria Math"/>
-                </w:rPr>
-                <m:t>0.75</m:t>
+                <m:t>Q0.75</m:t>
               </m:r>
             </m:sub>
           </m:sSub>
@@ -2867,13 +2639,7 @@
                 <w:rPr>
                   <w:rFonts w:ascii="Cambria Math" w:hAnsi="Cambria Math"/>
                 </w:rPr>
-                <m:t>Q</m:t>
-              </m:r>
-              <m:r>
-                <w:rPr>
-                  <w:rFonts w:ascii="Cambria Math" w:hAnsi="Cambria Math"/>
-                </w:rPr>
-                <m:t>0.25</m:t>
+                <m:t>Q0.25</m:t>
               </m:r>
             </m:sub>
           </m:sSub>
@@ -2902,17 +2668,14 @@
           </m:d>
         </m:oMath>
       </m:oMathPara>
-      <w:bookmarkEnd w:id="12"/>
+      <w:bookmarkEnd w:id="11"/>
     </w:p>
     <w:p>
       <w:pPr>
         <w:pStyle w:val="FirstParagraph"/>
       </w:pPr>
       <w:r>
-        <w:t>where,</w:t>
-      </w:r>
-      <w:r>
-        <w:t xml:space="preserve"> </w:t>
+        <w:t xml:space="preserve">where, </w:t>
       </w:r>
       <m:oMath>
         <m:sSub>
@@ -2973,37 +2736,31 @@
         <w:t>P:B</w:t>
       </w:r>
       <w:r>
-        <w:t xml:space="preserve"> in each stream community. Skewness coefficients exist in the range [-1, 1], wher</w:t>
-      </w:r>
-      <w:r>
-        <w:t xml:space="preserve">e -1 indicates that OM </w:t>
+        <w:t xml:space="preserve"> in each stream community. Skewness coefficients exist in the range [-1, 1], where -1 indicates that OM fluxes are skewed perfectly away from a trait and 1 indicates that higher relative fluxes are perfectly associated with higher trait values. To determine if the skewness of fluxes with </w:t>
+      </w:r>
+      <w:r>
+        <w:rPr>
+          <w:i/>
+          <w:iCs/>
+        </w:rPr>
+        <w:t>M</w:t>
+      </w:r>
+      <w:r>
+        <w:t xml:space="preserve"> and </w:t>
+      </w:r>
+      <w:r>
+        <w:rPr>
+          <w:i/>
+          <w:iCs/>
+        </w:rPr>
+        <w:t>P:B</w:t>
+      </w:r>
+      <w:r>
+        <w:t xml:space="preserve"> was related to mean annual stream temperature, we use bootstrapped beta regression with a </w:t>
       </w:r>
       <w:r>
         <w:lastRenderedPageBreak/>
-        <w:t xml:space="preserve">fluxes are skewed perfectly away from a trait and 1 indicates that higher relative fluxes are perfectly associated with higher trait values. To determine if the skewness of fluxes with </w:t>
-      </w:r>
-      <w:r>
-        <w:rPr>
-          <w:i/>
-          <w:iCs/>
-        </w:rPr>
-        <w:t>M</w:t>
-      </w:r>
-      <w:r>
-        <w:t xml:space="preserve"> and </w:t>
-      </w:r>
-      <w:r>
-        <w:rPr>
-          <w:i/>
-          <w:iCs/>
-        </w:rPr>
-        <w:t>P:B</w:t>
-      </w:r>
-      <w:r>
-        <w:t xml:space="preserve"> was related to mean annual stream temp</w:t>
-      </w:r>
-      <w:r>
-        <w:t xml:space="preserve">erature, we use bootstrapped beta regression with a simple transformation, </w:t>
+        <w:t xml:space="preserve">simple transformation, </w:t>
       </w:r>
       <m:oMath>
         <m:d>
@@ -3088,16 +2845,7 @@
         <w:pStyle w:val="BodyText"/>
       </w:pPr>
       <w:r>
-        <w:t xml:space="preserve">To examine whether </w:t>
-      </w:r>
-      <w:r>
-        <w:t>and how temperature influences the skew of OM flux among populations within each community, we quantified the probability of observing the skewed distributions in OM fluxes by random chance. The feasible range of skewness values within a community is inher</w:t>
-      </w:r>
-      <w:r>
-        <w:t>ently tied to the evenness of OM fluxes. This dependence on evenness can make it difficult to determine the importance of random versus ecological processes on the distribution of OM fluxes by comparison of raw skewness measures alone. We predicted that sp</w:t>
-      </w:r>
-      <w:r>
-        <w:t xml:space="preserve">ecies </w:t>
+        <w:t xml:space="preserve">To examine whether and how temperature influences the skew of OM flux among populations within each community, we quantified the probability of observing the skewed distributions in OM fluxes by random chance. The feasible range of skewness values within a community is inherently tied to the evenness of OM fluxes. This dependence on evenness can make it difficult to determine the importance of random versus ecological processes on the distribution of OM fluxes by comparison of raw skewness measures alone. We predicted that species </w:t>
       </w:r>
       <m:oMath>
         <m:r>
@@ -3134,16 +2882,7 @@
         </m:r>
       </m:oMath>
       <w:r>
-        <w:t xml:space="preserve"> would be increasingly important traits structuring OM fluxes within a community and therefore warmer streams would exhibit highly skewed OM distributions that would be unlikely due to chance (i.e., ‘non-random ordering’). In contrast, co</w:t>
-      </w:r>
-      <w:r>
-        <w:t>oler streams would exhibit OM fluxes with skew values that are more likely due to random chance (‘random ordering’), regardless of raw skewness values, suggesting other traits or processes govern the distribution of OM fluxes within their communities. To a</w:t>
-      </w:r>
-      <w:r>
-        <w:t>ccomplish this, we first had to account for statistical constraints that restrict the range of possible outcomes (i.e., feasible set, Haegeman and Loreau 2008, Diaz et al. 2021), given the number of species and the relative distribution of OM fluxes within</w:t>
-      </w:r>
-      <w:r>
-        <w:t xml:space="preserve"> a community. The number of unique orderings of species increases to computationally intractable numbers very quickly (e.g., </w:t>
+        <w:t xml:space="preserve"> would be increasingly important traits structuring OM fluxes within a community and therefore warmer streams would exhibit highly skewed OM distributions that would be unlikely due to chance (i.e., ‘non-random ordering’). In contrast, cooler streams would exhibit OM fluxes with skew values that are more likely due to random chance (‘random ordering’), regardless of raw skewness values, suggesting other traits or processes govern the distribution of OM fluxes within their communities. To accomplish this, we first had to account for statistical constraints that restrict the range of possible outcomes (i.e., feasible set, Haegeman and Loreau 2008, Diaz et al. 2021), given the number of species and the relative distribution of OM fluxes within a community. The number of unique orderings of species increases to computationally intractable numbers very quickly (e.g., </w:t>
       </w:r>
       <m:oMath>
         <m:r>
@@ -3217,17 +2956,7 @@
         </m:sSup>
       </m:oMath>
       <w:r>
-        <w:t xml:space="preserve"> </w:t>
-      </w:r>
-      <w:r>
-        <w:t xml:space="preserve">unique orderings). Therefore, we chose to permute a random subset of each stream community’s feasible set by randomly ordering species and calculating skewness in the cumulative distribution </w:t>
-      </w:r>
-      <w:r>
-        <w:lastRenderedPageBreak/>
-        <w:t>of annual OM fluxes 100,000 times in each stream. This permuted s</w:t>
-      </w:r>
-      <w:r>
-        <w:t xml:space="preserve">et allowed us to calculate the probability of observing the empirical skewness value, </w:t>
+        <w:t xml:space="preserve"> unique orderings). Therefore, we chose to permute a random subset of each stream community’s feasible set by randomly ordering species and calculating skewness in the cumulative distribution of annual OM fluxes 100,000 times in each stream. This permuted set allowed us to calculate the probability of observing the empirical skewness value, </w:t>
       </w:r>
       <m:oMath>
         <m:r>
@@ -3263,20 +2992,30 @@
         </m:sSub>
       </m:oMath>
       <w:r>
-        <w:t>, compared to a random ordering given the distribution of relative OM flux. We assessed the likelihood of non-random ordering as the distance from the central</w:t>
-      </w:r>
-      <w:r>
-        <w:t xml:space="preserve"> mass of the random skew distributions within each stream. Therefore, communities in which OM fluxes are likely organized non-randomly are indicated by observed skew values near the tails of these random distributions.</w:t>
+        <w:t xml:space="preserve">, compared to a random ordering given the distribution of relative OM flux. We assessed the likelihood of non-random ordering as </w:t>
+      </w:r>
+      <w:r>
+        <w:lastRenderedPageBreak/>
+        <w:t>the distance from the central mass of the random skew distributions within each stream. Therefore, communities in which OM fluxes are likely organized non-randomly are indicated by observed skew values near the tails of these random distributions.</w:t>
+      </w:r>
+      <w:r>
+        <w:t xml:space="preserve"> All analyses were performed in the statistical program </w:t>
+      </w:r>
+      <w:r>
+        <w:t>R (R Core Team 2022)</w:t>
+      </w:r>
+      <w:r>
+        <w:t>.</w:t>
       </w:r>
     </w:p>
     <w:p>
       <w:pPr>
         <w:pStyle w:val="Heading1"/>
       </w:pPr>
-      <w:bookmarkStart w:id="13" w:name="results"/>
-      <w:bookmarkEnd w:id="3"/>
-      <w:bookmarkEnd w:id="8"/>
-      <w:bookmarkEnd w:id="11"/>
+      <w:bookmarkStart w:id="12" w:name="results"/>
+      <w:bookmarkEnd w:id="2"/>
+      <w:bookmarkEnd w:id="7"/>
+      <w:bookmarkEnd w:id="10"/>
       <w:r>
         <w:t>Results</w:t>
       </w:r>
@@ -3285,12 +3024,9 @@
       <w:pPr>
         <w:pStyle w:val="Heading2"/>
       </w:pPr>
-      <w:bookmarkStart w:id="14" w:name="community-organic-matter-fluxes"/>
-      <w:r>
-        <w:t>Community organic matter flux</w:t>
-      </w:r>
-      <w:r>
-        <w:t>es</w:t>
+      <w:bookmarkStart w:id="13" w:name="community-organic-matter-fluxes"/>
+      <w:r>
+        <w:t>Community organic matter fluxes</w:t>
       </w:r>
     </w:p>
     <w:p>
@@ -3298,10 +3034,7 @@
         <w:pStyle w:val="FirstParagraph"/>
       </w:pPr>
       <w:r>
-        <w:t>Annual community OM fluxes mirrored patterns of secondary production reported previously (Junker et al. 2020a). Organic matter flux to invertebrates varied ~45-fold among streams, from 3.9 (2.1 – 6.4; mean (95% percentile interval [PI])) to 176.7 (124.1</w:t>
-      </w:r>
-      <w:r>
-        <w:t xml:space="preserve">–236.5) g AFDM </w:t>
+        <w:t xml:space="preserve">Annual community OM fluxes mirrored patterns of secondary production reported previously (Junker et al. 2020a). Organic matter flux to invertebrates varied ~45-fold among streams, from 3.9 (2.1 – 6.4; mean (95% percentile interval [PI])) to 176.7 (124.1–236.5) g AFDM </w:t>
       </w:r>
       <m:oMath>
         <m:sSup>
@@ -3382,26 +3115,23 @@
         <w:pStyle w:val="BodyText"/>
       </w:pPr>
       <w:r>
-        <w:t>Differences in OM flux among streams were driven by variation in total energy demand rather than composition of consumed resources, as consumer diets were highly similar among s</w:t>
-      </w:r>
-      <w:r>
-        <w:t xml:space="preserve">treams (Figure S1). Across all streams, community-level diets were dominated by diatoms (43.9%; 0%–75.8%), amorphous detritus (17.2%; 0%–32.2%), and green algae (13.3%; 0%–43%). Within streams, diet overlap ranged from 68% (65%–71%) to 75% (69%–79%) among </w:t>
-      </w:r>
-      <w:r>
-        <w:t>invertebrate taxa. Among streams, diet overlap was similarly high with a mean overlap of 89% (85%–92%). Diet similarities based on pairwise comparisons among streams showed little difference and no clear relationship with temperature.</w:t>
+        <w:t>Differences in OM flux among streams were driven by variation in total energy demand rather than composition of consumed resources, as consumer diets were highly similar among streams (</w:t>
+      </w:r>
+      <w:r>
+        <w:t xml:space="preserve">Appendix S1: </w:t>
+      </w:r>
+      <w:r>
+        <w:t>Figure S1). Across all streams, community-level diets were dominated by diatoms (43.9%; 0%–75.8%), amorphous detritus (17.2%; 0%–32.2%), and green algae (13.3%; 0%–43%). Within streams, diet overlap ranged from 68% (65%–71%) to 75% (69%–79%) among invertebrate taxa. Among streams, diet overlap was similarly high with a mean overlap of 89% (85%–92%). Diet similarities based on pairwise comparisons among streams showed little difference and no clear relationship with temperature.</w:t>
       </w:r>
     </w:p>
     <w:p>
       <w:pPr>
         <w:pStyle w:val="Heading2"/>
       </w:pPr>
-      <w:bookmarkStart w:id="15" w:name="evenness-of-organic-matter-fluxes"/>
-      <w:bookmarkEnd w:id="14"/>
-      <w:r>
-        <w:t>Evenness of organic m</w:t>
-      </w:r>
-      <w:r>
-        <w:t>atter fluxes</w:t>
+      <w:bookmarkStart w:id="14" w:name="evenness-of-organic-matter-fluxes"/>
+      <w:bookmarkEnd w:id="13"/>
+      <w:r>
+        <w:t>Evenness of organic matter fluxes</w:t>
       </w:r>
     </w:p>
     <w:p>
@@ -3409,40 +3139,46 @@
         <w:pStyle w:val="FirstParagraph"/>
       </w:pPr>
       <w:r>
-        <w:t xml:space="preserve">In general, OM fluxes were unevenly distributed among taxa (Gini inequality coefficients ranged from 0.09 (0.07 – 0.11, 95% PI) to 0.29 (0.25 – 0.32; Appendix S2: Table S1) and were </w:t>
+        <w:t>In general, OM fluxes were unevenly distributed among taxa (Gini inequality coefficients ranged from 0.09 (0.07 – 0.11, 95% PI) to 0.29 (0.25 – 0.32; Appendix S2: Table S1) and were dominated by insects in the families Simuliidae and Chironomidae, pulmonate snails (</w:t>
+      </w:r>
+      <w:r>
+        <w:rPr>
+          <w:i/>
+          <w:iCs/>
+        </w:rPr>
+        <w:t>Radix balthica</w:t>
+      </w:r>
+      <w:r>
+        <w:t xml:space="preserve">), and oligochaete worms (Figure 2A &amp; B; Appendix S2: Figure S2). In absolute terms, </w:t>
       </w:r>
       <w:r>
         <w:lastRenderedPageBreak/>
-        <w:t>dominated by insects in the families Simuliidae and Chironomi</w:t>
-      </w:r>
-      <w:r>
-        <w:t>dae, pulmonate snails (</w:t>
-      </w:r>
-      <w:r>
-        <w:rPr>
-          <w:i/>
-          <w:iCs/>
-        </w:rPr>
-        <w:t>Radix balthica</w:t>
-      </w:r>
-      <w:r>
-        <w:t xml:space="preserve">), and oligochaete worms (Figure 2A &amp; B; Appendix S2: Figure S2). In absolute terms, ~85% of total OM flux was contributed by 2 to 10 taxa, which comprised only 3% to 29% of total taxon richness among streams. Although </w:t>
-      </w:r>
-      <w:r>
-        <w:t>differences in evenness among streams were partially attributed to variation in taxon richness (range: 14 to 35), fluxes were still highly uneven after accounting for differences in richness (i.e., similar ‘Normalized’ Gini coefficients, Appendix S2: Table</w:t>
-      </w:r>
-      <w:r>
-        <w:t xml:space="preserve"> S1). As average stream temperature increased, OM fluxes shifted from dominance by Simuliidae in the coolest stream to Chironomidae and </w:t>
-      </w:r>
-      <w:r>
-        <w:rPr>
-          <w:i/>
-          <w:iCs/>
-        </w:rPr>
-        <w:t>R. balthica</w:t>
-      </w:r>
-      <w:r>
-        <w:t xml:space="preserve"> at moderate temperatures. In the warmest stream, where maximum temperatures approach ~40</w:t>
+        <w:t xml:space="preserve">~85% of total OM flux was contributed by 2 to 10 taxa, which comprised only 3% to 29% of total taxon richness among streams. Although differences in evenness among streams were partially attributed to variation in taxon richness (range: 14 to 35), fluxes were still highly uneven after accounting for differences in richness (i.e., similar ‘Normalized’ Gini coefficients, Appendix S2: Table S1). As average stream temperature increased, OM fluxes shifted from dominance by Simuliidae in the coolest stream to Chironomidae and </w:t>
+      </w:r>
+      <w:r>
+        <w:rPr>
+          <w:i/>
+          <w:iCs/>
+        </w:rPr>
+        <w:t xml:space="preserve">R. </w:t>
+      </w:r>
+      <w:proofErr w:type="spellStart"/>
+      <w:r>
+        <w:rPr>
+          <w:i/>
+          <w:iCs/>
+        </w:rPr>
+        <w:t>balthica</w:t>
+      </w:r>
+      <w:proofErr w:type="spellEnd"/>
+      <w:r>
+        <w:t xml:space="preserve"> at moderate temperatures</w:t>
+      </w:r>
+      <w:r>
+        <w:t xml:space="preserve"> (Figure 2A)</w:t>
+      </w:r>
+      <w:r>
+        <w:t>. In the warmest stream, where maximum temperatures approach ~40</w:t>
       </w:r>
       <m:oMath>
         <m:sSup>
@@ -3475,10 +3211,7 @@
         </m:sSup>
       </m:oMath>
       <w:r>
-        <w:t xml:space="preserve">C, taxon richness </w:t>
-      </w:r>
-      <w:r>
-        <w:t xml:space="preserve">was lowest and OM fluxes were dominated by oligochaete worms in the family Naididae, the chironomid </w:t>
+        <w:t xml:space="preserve">C, taxon richness was lowest and OM fluxes were dominated by oligochaete worms in the family Naididae, the chironomid </w:t>
       </w:r>
       <w:r>
         <w:rPr>
@@ -3495,21 +3228,40 @@
           <w:i/>
           <w:iCs/>
         </w:rPr>
-        <w:t>R. balthica</w:t>
-      </w:r>
-      <w:r>
-        <w:t xml:space="preserve">. Among-stream differences in evenness and dominance of OM fluxes were not related to temperature (Appendix S2: Table </w:t>
-      </w:r>
-      <w:r>
-        <w:t>S1).</w:t>
+        <w:t xml:space="preserve">R. </w:t>
+      </w:r>
+      <w:proofErr w:type="spellStart"/>
+      <w:r>
+        <w:rPr>
+          <w:i/>
+          <w:iCs/>
+        </w:rPr>
+        <w:t>balthica</w:t>
+      </w:r>
+      <w:proofErr w:type="spellEnd"/>
+      <w:r>
+        <w:rPr>
+          <w:i/>
+          <w:iCs/>
+        </w:rPr>
+        <w:t xml:space="preserve"> </w:t>
+      </w:r>
+      <w:r>
+        <w:rPr>
+          <w:iCs/>
+        </w:rPr>
+        <w:t>(Figure 2A)</w:t>
+      </w:r>
+      <w:r>
+        <w:t>. Among-stream differences in evenness of OM fluxes were not related to temperature (Appendix S2: Table S1).</w:t>
       </w:r>
     </w:p>
     <w:p>
       <w:pPr>
         <w:pStyle w:val="Heading2"/>
       </w:pPr>
-      <w:bookmarkStart w:id="16" w:name="Xbc367e85455efd1aff9d66267dc6e783fbbb9e2"/>
-      <w:bookmarkEnd w:id="15"/>
+      <w:bookmarkStart w:id="15" w:name="Xbc367e85455efd1aff9d66267dc6e783fbbb9e2"/>
+      <w:bookmarkEnd w:id="14"/>
       <w:r>
         <w:t>Organic matter fluxes in relation to body size and biomass turnover rate</w:t>
       </w:r>
@@ -3598,10 +3350,7 @@
         <w:t>-1</w:t>
       </w:r>
       <w:r>
-        <w:t>) increased with increasing temperat</w:t>
-      </w:r>
-      <w:r>
-        <w:t xml:space="preserve">ure (Figure 1B &amp; C). </w:t>
+        <w:t xml:space="preserve">) increased with increasing temperature (Figure 1B &amp; C). </w:t>
       </w:r>
       <m:oMath>
         <m:bar>
@@ -3675,10 +3424,7 @@
         </m:sSup>
       </m:oMath>
       <w:r>
-        <w:t xml:space="preserve">C increase in </w:t>
-      </w:r>
-      <w:r>
-        <w:t xml:space="preserve">temperature (Figure 1B). </w:t>
+        <w:t xml:space="preserve">C increase in temperature (Figure 1B). </w:t>
       </w:r>
       <m:oMath>
         <m:bar>
@@ -3813,17 +3559,11 @@
         <w:pStyle w:val="BodyText"/>
       </w:pPr>
       <w:r>
+        <w:t xml:space="preserve">Within stream communities, there were diverse body size–OM flux relationships, with some streams showing skew toward larger-bodied taxa (positive skew), others with most OM fluxes </w:t>
+      </w:r>
+      <w:r>
         <w:lastRenderedPageBreak/>
-        <w:t>Within stream commun</w:t>
-      </w:r>
-      <w:r>
-        <w:t>ities, there were diverse body size–OM flux relationships, with some streams showing skew toward larger-bodied taxa (positive skew), others with most OM fluxes through smaller-bodied sizes (negative skew), and some showed no difference among body sizes (sk</w:t>
-      </w:r>
-      <w:r>
-        <w:t>ew range: -1 to 0.56; Figure 3A &amp; B). Skew estimates of OM fluxes in relation to body size showed little association with stream temperature except in the warmest stream, where fluxes were heavily skewed toward small-bodied taxa. Similarly, skew in OM flux</w:t>
-      </w:r>
-      <w:r>
-        <w:t xml:space="preserve">es in relation to </w:t>
+        <w:t xml:space="preserve">through smaller-bodied sizes (negative skew), and some showed no difference among body sizes (skew range: -1 to 0.56; Figure 3A &amp; B). Skew estimates of OM fluxes in relation to body size showed little association with stream temperature except in the warmest stream, where fluxes were heavily skewed toward small-bodied taxa. Similarly, skew in OM fluxes in relation to </w:t>
       </w:r>
       <w:r>
         <w:rPr>
@@ -3881,19 +3621,7 @@
               <w:rPr>
                 <w:rFonts w:ascii="Cambria Math" w:hAnsi="Cambria Math"/>
               </w:rPr>
-              <m:t>f</m:t>
-            </m:r>
-            <m:r>
-              <w:rPr>
-                <w:rFonts w:ascii="Cambria Math" w:hAnsi="Cambria Math"/>
-              </w:rPr>
-              <m:t>l</m:t>
-            </m:r>
-            <m:r>
-              <w:rPr>
-                <w:rFonts w:ascii="Cambria Math" w:hAnsi="Cambria Math"/>
-              </w:rPr>
-              <m:t>ux</m:t>
+              <m:t>flux</m:t>
             </m:r>
           </m:sub>
         </m:sSub>
@@ -3929,13 +3657,7 @@
         <w:t>P:B</w:t>
       </w:r>
       <w:r>
-        <w:t xml:space="preserve"> taxa could be attrib</w:t>
-      </w:r>
-      <w:r>
-        <w:t>uted to these traits vs. random community assembly processes. The probability of observing a similar or more extreme skew of OM fluxes in relation to body size was variable among streams and ranged from 0.34 (0.19–0.55; 95% PI) to 0.79 (0.07–0.96); there w</w:t>
-      </w:r>
-      <w:r>
-        <w:t xml:space="preserve">as a very weak positive association between this probability and temperature (Figure 3C). In contrast, the probability of a similar or more extreme skew in relation to </w:t>
+        <w:t xml:space="preserve"> taxa could be attributed to these traits vs. random community assembly processes. The probability of observing a similar or more extreme skew of OM fluxes in relation to body size was variable among streams and ranged from 0.34 (0.19–0.55; 95% PI) to 0.79 (0.07–0.96); there was a very weak positive association between this probability and temperature (Figure 3C). In contrast, the probability of a similar or more extreme skew in relation to </w:t>
       </w:r>
       <w:r>
         <w:rPr>
@@ -3945,10 +3667,7 @@
         <w:t>P:B</w:t>
       </w:r>
       <w:r>
-        <w:t xml:space="preserve"> </w:t>
-      </w:r>
-      <w:r>
-        <w:t xml:space="preserve">ratios ranged from 0.06 (0–0.75) to 0.62 (0.23–0.81; Figure 4C) and in this case there was a clear trend towards a more structured OM flux distribution—i.e., favoring fluxes through high </w:t>
+        <w:t xml:space="preserve"> ratios ranged from 0.06 (0–0.75) to 0.62 (0.23–0.81; Figure 4C) and in this case there was a clear trend towards a more structured OM flux distribution—i.e., favoring fluxes through high </w:t>
       </w:r>
       <w:r>
         <w:rPr>
@@ -3958,10 +3677,7 @@
         <w:t>P:B</w:t>
       </w:r>
       <w:r>
-        <w:t xml:space="preserve"> taxa–at warmer temperatures. The likelihood of elevated fluxes am</w:t>
-      </w:r>
-      <w:r>
-        <w:t xml:space="preserve">ong high </w:t>
+        <w:t xml:space="preserve"> taxa–at warmer temperatures. The likelihood of elevated fluxes among high </w:t>
       </w:r>
       <w:r>
         <w:rPr>
@@ -4011,32 +3727,23 @@
       <w:pPr>
         <w:pStyle w:val="Heading1"/>
       </w:pPr>
-      <w:bookmarkStart w:id="17" w:name="discussion"/>
-      <w:bookmarkEnd w:id="13"/>
-      <w:bookmarkEnd w:id="16"/>
+      <w:bookmarkStart w:id="16" w:name="discussion"/>
+      <w:bookmarkEnd w:id="12"/>
+      <w:bookmarkEnd w:id="15"/>
+      <w:r>
+        <w:t>Discussion</w:t>
+      </w:r>
+    </w:p>
+    <w:p>
+      <w:pPr>
+        <w:pStyle w:val="FirstParagraph"/>
+      </w:pPr>
+      <w:r>
+        <w:t xml:space="preserve">While a growing body of theoretical and empirical research has enhanced our knowledge of temperature-mediated changes to ecosystems (e.g., O’Connor et al. 2009), general patterns </w:t>
+      </w:r>
       <w:r>
         <w:lastRenderedPageBreak/>
-        <w:t>Discussion</w:t>
-      </w:r>
-    </w:p>
-    <w:p>
-      <w:pPr>
-        <w:pStyle w:val="FirstParagraph"/>
-      </w:pPr>
-      <w:r>
-        <w:t>While a growing body of theoretical and empirical research has enh</w:t>
-      </w:r>
-      <w:r>
-        <w:t>anced our knowledge of temperature-mediated changes to ecosystems (e.g., O’Connor et al. 2009), general patterns remain elusive and empirical studies often show idiosyncratic outcomes (Nelson et al. 2017a, Zhang et al. 2017), especially at higher levels of</w:t>
-      </w:r>
-      <w:r>
-        <w:t xml:space="preserve"> biological organization (Walther et al. 2002, Woodward et al. 2010). Here, we leveraged a wide natural gradient of ecosystem temperatures and demonstrated that temperature acts as a strong environmental filter of species traits. In particular, we found th</w:t>
-      </w:r>
-      <w:r>
-        <w:t>at increasing temperatures were associated with reduced population body size and increased population biomass turnover among stream invertebrate communities, leading to higher organic matter fluxes through these populations. In addition, we found that warm</w:t>
-      </w:r>
-      <w:r>
-        <w:t xml:space="preserve">ing systematically skewed OM fluxes </w:t>
+        <w:t xml:space="preserve">remain elusive and empirical studies often show idiosyncratic outcomes (Nelson et al. 2017a, Zhang et al. 2017), especially at higher levels of biological organization (Walther et al. 2002, Woodward et al. 2010). Here, we leveraged a wide natural gradient of ecosystem temperatures and demonstrated that temperature acts as a strong environmental filter of species traits. In particular, we found that increasing temperatures were associated with reduced population body size and increased population biomass turnover among stream invertebrate communities, leading to higher organic matter fluxes through these populations. In addition, we found that warming systematically skewed OM fluxes </w:t>
       </w:r>
       <w:r>
         <w:rPr>
@@ -4056,13 +3763,7 @@
         <w:t>P:B</w:t>
       </w:r>
       <w:r>
-        <w:t xml:space="preserve"> ra</w:t>
-      </w:r>
-      <w:r>
-        <w:t>tios at moderate to high temperatures, suggesting that temperature was especially important in structuring relative performance and resource acquisition within warm communities. These patterns show that the acceleration of energy and material fluxes throug</w:t>
-      </w:r>
-      <w:r>
-        <w:t>h ecosystems in both an absolute (among ecosystems) and relative (within ecosystems) sense may be a general effect of environmental warming.</w:t>
+        <w:t xml:space="preserve"> ratios at moderate to high temperatures, suggesting that temperature was especially important in structuring relative performance and resource acquisition within warm communities. These patterns show that the acceleration of energy and material fluxes through ecosystems in both an absolute (among ecosystems) and relative (within ecosystems) sense may be a general effect of environmental warming.</w:t>
       </w:r>
     </w:p>
     <w:p>
@@ -4089,10 +3790,7 @@
         <w:t>-1</w:t>
       </w:r>
       <w:r>
-        <w:t>) of populatio</w:t>
-      </w:r>
-      <w:r>
-        <w:t>ns for each 1</w:t>
+        <w:t>) of populations for each 1</w:t>
       </w:r>
       <m:oMath>
         <m:sSup>
@@ -4125,14 +3823,31 @@
         </m:sSup>
       </m:oMath>
       <w:r>
-        <w:t xml:space="preserve">C of warming. Although this effect among communities may be partially attributed to the thermodynamic influence of temperature (Gillooly et al. 2001), biomass turnover rate is also </w:t>
+        <w:t xml:space="preserve">C of warming. Although this effect among communities may be partially attributed to the thermodynamic influence of temperature (Gillooly et al. 2001), biomass turnover rate is also closely related to organism body size (Brown et al. 2004, Huryn and Benke 2007). Thus, warming may influence the distributions of </w:t>
+      </w:r>
+      <w:r>
+        <w:rPr>
+          <w:i/>
+          <w:iCs/>
+        </w:rPr>
+        <w:t>P:B</w:t>
+      </w:r>
+      <w:r>
+        <w:t xml:space="preserve"> ratios directly through its effects on metabolic rate and indirectly through reductions in organism body size. The increase in </w:t>
+      </w:r>
+      <w:r>
+        <w:rPr>
+          <w:i/>
+          <w:iCs/>
+        </w:rPr>
+        <w:t>P:B</w:t>
+      </w:r>
+      <w:r>
+        <w:t xml:space="preserve"> we observed </w:t>
       </w:r>
       <w:r>
         <w:lastRenderedPageBreak/>
-        <w:t>closely related to organism body size (Brown et al. 2004, Hu</w:t>
-      </w:r>
-      <w:r>
-        <w:t xml:space="preserve">ryn and Benke 2007). Thus, warming may influence the distributions of </w:t>
+        <w:t xml:space="preserve">across communities was similar in magnitude to the reduction in body size (i.e., +7% vs –9%, respectively), reinforcing the fundamental connection between organism body size and </w:t>
       </w:r>
       <w:r>
         <w:rPr>
@@ -4142,7 +3857,7 @@
         <w:t>P:B</w:t>
       </w:r>
       <w:r>
-        <w:t xml:space="preserve"> ratios directly through its effects on metabolic rate and indirectly through reductions in organism body size. The increase in </w:t>
+        <w:t xml:space="preserve">, but also suggesting increases in mean population </w:t>
       </w:r>
       <w:r>
         <w:rPr>
@@ -4152,36 +3867,7 @@
         <w:t>P:B</w:t>
       </w:r>
       <w:r>
-        <w:t xml:space="preserve"> we observed across communities was similar in magni</w:t>
-      </w:r>
-      <w:r>
-        <w:t xml:space="preserve">tude to the reduction in body size (i.e., +7% vs –9%, respectively), reinforcing the fundamental connection between organism body size and </w:t>
-      </w:r>
-      <w:r>
-        <w:rPr>
-          <w:i/>
-          <w:iCs/>
-        </w:rPr>
-        <w:t>P:B</w:t>
-      </w:r>
-      <w:r>
-        <w:t xml:space="preserve">, but also suggesting increases in mean population </w:t>
-      </w:r>
-      <w:r>
-        <w:rPr>
-          <w:i/>
-          <w:iCs/>
-        </w:rPr>
-        <w:t>P:B</w:t>
-      </w:r>
-      <w:r>
-        <w:t xml:space="preserve"> across communities may, in large part, be attributed to red</w:t>
-      </w:r>
-      <w:r>
-        <w:t>uced organism body sizes (Figure 1B &amp; C). Organism body size is related to a number of other ecological attributes (Peters 1983) and changes in body size with increasing temperatures are likely to have broad implications for ecosystems in a changing climat</w:t>
-      </w:r>
-      <w:r>
-        <w:t>e (Gibert 2019).</w:t>
+        <w:t xml:space="preserve"> across communities may, in large part, be attributed to reduced organism body sizes (Figure 1B &amp; C). Organism body size is related to a number of other ecological attributes (Peters 1983) and changes in body size with increasing temperatures are likely to have broad implications for ecosystems in a changing climate (Gibert 2019).</w:t>
       </w:r>
     </w:p>
     <w:p>
@@ -4189,10 +3875,7 @@
         <w:pStyle w:val="BodyText"/>
       </w:pPr>
       <w:r>
-        <w:t>A general reduction in body size has been deemed a “universal” response to warming (Daufresne et al. 2009, Gardner et al. 2011, Uszko et al. 2022), but notable deviations exists across ecosystems (Thresher et al. 2007, O’Gorman et al. 2012</w:t>
-      </w:r>
-      <w:r>
-        <w:t>, Ohlberger 2013). We observed a clear decrease in the average individual body size of populations from cool to warm communities (Figure 1B), corresponding to ~-9% decline in the mass of individuals for every 1</w:t>
+        <w:t>A general reduction in body size has been deemed a “universal” response to warming (Daufresne et al. 2009, Gardner et al. 2011, Uszko et al. 2022), but notable deviations exists across ecosystems (Thresher et al. 2007, O’Gorman et al. 2012, Ohlberger 2013). We observed a clear decrease in the average individual body size of populations from cool to warm communities (Figure 1B), corresponding to ~-9% decline in the mass of individuals for every 1</w:t>
       </w:r>
       <m:oMath>
         <m:sSup>
@@ -4225,13 +3908,7 @@
         </m:sSup>
       </m:oMath>
       <w:r>
-        <w:t>C increase in temperature. While this change</w:t>
-      </w:r>
-      <w:r>
-        <w:t xml:space="preserve"> is based on community-level shifts (i.e., different sets of taxa), the magnitude of decline is consistent with intra-taxon patterns measured across broad phylogenetic groups (Deutsch et al. 2022). Interestingly, our results contrast with a previous warmin</w:t>
-      </w:r>
-      <w:r>
-        <w:t>g experiment in one of our study streams showing a 3</w:t>
+        <w:t>C increase in temperature. While this change is based on community-level shifts (i.e., different sets of taxa), the magnitude of decline is consistent with intra-taxon patterns measured across broad phylogenetic groups (Deutsch et al. 2022). Interestingly, our results contrast with a previous warming experiment in one of our study streams showing a 3</w:t>
       </w:r>
       <m:oMath>
         <m:sSup>
@@ -4264,20 +3941,11 @@
         </m:sSup>
       </m:oMath>
       <w:r>
-        <w:t>C increase in temperature shifted community biomass and productivity from smaller to larger organisms (Nelson et al. 2017a, 2017b). Moreover, a study of diatom communities across the same temperature gr</w:t>
-      </w:r>
-      <w:r>
-        <w:t xml:space="preserve">adient in Iceland that reported no consistent change in body size at either the population- or community-level (O’Gorman et al. 2012, Adams et al. 2013). Other studies have reported similar deviations </w:t>
+        <w:t xml:space="preserve">C increase in temperature shifted community biomass and productivity from smaller to larger organisms (Nelson et al. 2017a, 2017b). Moreover, a study of diatom communities across the same temperature gradient in Iceland that reported no consistent change in body size at either the population- or community-level (O’Gorman et al. 2012, Adams et al. 2013). Other studies have reported similar deviations from the “universal” response for other taxonomic groups (e.g., invertebrates: Zeuss et al. 2017, birds: Geist 1987, Riemer et al. 2018, fish: Rypel 2014). While there is certainly a strong </w:t>
       </w:r>
       <w:r>
         <w:lastRenderedPageBreak/>
-        <w:t>from the “universal” response for other taxonomic group</w:t>
-      </w:r>
-      <w:r>
-        <w:t>s (e.g., invertebrates: Zeuss et al. 2017, birds: Geist 1987, Riemer et al. 2018, fish: Rypel 2014). While there is certainly a strong propensity for reduced body size with warming, clearly other processes can modify the direction and magnitude of body siz</w:t>
-      </w:r>
-      <w:r>
-        <w:t>e shifts and how they play out from individual to ecosystem scales.</w:t>
+        <w:t>propensity for reduced body size with warming, clearly other processes can modify the direction and magnitude of body size shifts and how they play out from individual to ecosystem scales.</w:t>
       </w:r>
     </w:p>
     <w:p>
@@ -4285,10 +3953,7 @@
         <w:pStyle w:val="BodyText"/>
       </w:pPr>
       <w:r>
-        <w:t>In addition to the cross-ecosystem effects of temperature on patterns of species traits and organic matter flux, we found that temperature had strong effects on the relative performance of</w:t>
-      </w:r>
-      <w:r>
-        <w:t xml:space="preserve"> species </w:t>
+        <w:t xml:space="preserve">In addition to the cross-ecosystem effects of temperature on patterns of species traits and organic matter flux, we found that temperature had strong effects on the relative performance of species </w:t>
       </w:r>
       <w:r>
         <w:rPr>
@@ -4298,13 +3963,7 @@
         <w:t>within</w:t>
       </w:r>
       <w:r>
-        <w:t xml:space="preserve"> communities, leading to an increase OM fluxes through populations with high biomass turnover rates. Generally speaking, OM fluxes were unevenly distributed among populations within communities, which may be expected given the systematic une</w:t>
-      </w:r>
-      <w:r>
-        <w:t>venness in the distribution of individuals among species (Diaz et al. 2021). However, we found important residual structure in the unevenness of OM fluxes that appeared to be related to functional trait axes. With respect to body size, the results were som</w:t>
-      </w:r>
-      <w:r>
-        <w:t>ewhat equivocal. In the coldest and warmest streams, we saw a strong skew in material fluxes towards larger and smaller species, respectively, but this pattern was not apparent at moderate temperatures (~6–17</w:t>
+        <w:t xml:space="preserve"> communities, leading to an increase OM fluxes through populations with high biomass turnover rates. Generally speaking, OM fluxes were unevenly distributed among populations within communities, which may be expected given the systematic unevenness in the distribution of individuals among species (Diaz et al. 2021). However, we found important residual structure in the unevenness of OM fluxes that appeared to be related to functional trait axes. With respect to body size, the results were somewhat equivocal. In the coldest and warmest streams, we saw a strong skew in material fluxes towards larger and smaller species, respectively, but this pattern was not apparent at moderate temperatures (~6–17</w:t>
       </w:r>
       <m:oMath>
         <m:sSup>
@@ -4337,16 +3996,24 @@
         </m:sSup>
       </m:oMath>
       <w:r>
-        <w:t>C). In contrast, we found a much clearer patte</w:t>
-      </w:r>
-      <w:r>
-        <w:t>rn with respect to biomass turnover rates, in which OM fluxes were increasingly skewed towards taxa with high turnover within warmer streams. We also found that this pattern was clearly non-random, suggesting that it cannot be attributed to simple demograp</w:t>
-      </w:r>
-      <w:r>
-        <w:t>hic stochasticity (e.g., Hubbell 2001, Shoemaker et al. 2020). These results suggest that temperature may be a strong environmental filter—and therefore natural selection agent—for taxa with high turnover rates and associated life-history traits ( e.g., mu</w:t>
-      </w:r>
-      <w:r>
-        <w:t>lti-voltinism: Zeuss et al. 2017, Nelson et al. 2020a, short lifespan: Munch and Salinas 2009, high growth rate, Donhauser et al. 2020), especially at relatively high temperatures.</w:t>
+        <w:t xml:space="preserve">C). In contrast, we found a much clearer pattern with respect to biomass turnover rates, in which OM fluxes were increasingly skewed towards taxa with high turnover within warmer streams. We also found that this pattern was clearly non-random, suggesting that it </w:t>
+      </w:r>
+      <w:r>
+        <w:t>is not</w:t>
+      </w:r>
+      <w:r>
+        <w:t xml:space="preserve"> attributed </w:t>
+      </w:r>
+      <w:r>
+        <w:t xml:space="preserve">simply </w:t>
+      </w:r>
+      <w:r>
+        <w:t>to</w:t>
+      </w:r>
+      <w:bookmarkStart w:id="17" w:name="_GoBack"/>
+      <w:bookmarkEnd w:id="17"/>
+      <w:r>
+        <w:t xml:space="preserve"> demographic stochasticity (e.g., Hubbell 2001, Shoemaker et al. 2020). These results suggest that temperature may be a strong environmental filter—and therefore natural selection agent—for taxa with high turnover rates and associated life-history traits ( e.g., multi-voltinism: Zeuss et al. 2017, Nelson et al. 2020a, short lifespan: Munch and Salinas 2009, high growth rate, Donhauser et al. 2020), especially at relatively high temperatures.</w:t>
       </w:r>
     </w:p>
     <w:p>
@@ -4354,20 +4021,11 @@
         <w:pStyle w:val="BodyText"/>
       </w:pPr>
       <w:r>
+        <w:t xml:space="preserve">We documented the important role of temperature in structuring key functional traits and the relative distribution of material fluxes across a natural stream temperature gradient. Higher temperatures were associated with increased total flux through the food web, as well as </w:t>
+      </w:r>
+      <w:r>
         <w:lastRenderedPageBreak/>
-        <w:t>We documented the important role of temperature in structuring key function</w:t>
-      </w:r>
-      <w:r>
-        <w:t>al traits and the relative distribution of material fluxes across a natural stream temperature gradient. Higher temperatures were associated with increased total flux through the food web, as well as reductions in average population body size and increases</w:t>
-      </w:r>
-      <w:r>
-        <w:t xml:space="preserve"> in population biomass turnover. Further, biomass turnover rate—but not body size—was increasingly important for structuring OM fluxes at warmer temperatures. Our results support the idea that warming may reduce organism size and also ‘speed up’ ecosystem </w:t>
-      </w:r>
-      <w:r>
-        <w:t xml:space="preserve">dynamics in both an absolute and relative sense. These changes have important implications for the maintenance of biodiversity as well as for the connections between biodiversity and the magnitude and stability of ecosystem energy and material cycles in a </w:t>
-      </w:r>
-      <w:r>
-        <w:t>warming world.</w:t>
+        <w:t>reductions in average population body size and increases in population biomass turnover. Further, biomass turnover rate—but not body size—was increasingly important for structuring OM fluxes at warmer temperatures. Our results support the idea that warming may reduce organism size and also ‘speed up’ ecosystem dynamics in both an absolute and relative sense. These changes have important implications for the maintenance of biodiversity as well as for the connections between biodiversity and the magnitude and stability of ecosystem energy and material cycles in a warming world.</w:t>
       </w:r>
     </w:p>
     <w:p>
@@ -4375,7 +4033,7 @@
         <w:pStyle w:val="Heading1"/>
       </w:pPr>
       <w:bookmarkStart w:id="18" w:name="acknowledgements"/>
-      <w:bookmarkEnd w:id="17"/>
+      <w:bookmarkEnd w:id="16"/>
       <w:r>
         <w:t>Acknowledgements</w:t>
       </w:r>
@@ -4385,16 +4043,7 @@
         <w:pStyle w:val="FirstParagraph"/>
       </w:pPr>
       <w:r>
-        <w:t>We are grateful to Sigurður Guðjonsson, Guðni Guðbergsson, and the staff at the Veiðimlastofnun for providing laboratory space and logistical support. We are also grateful to Sveinbj€orn Steinþorsson at the University of Ice</w:t>
-      </w:r>
-      <w:r>
-        <w:t>land for super-jeep transport to our field sites during the winter. We thank Lauren David, David Hernandez, Amanda Keasberry, Elena Nava, Camille Perrett, Jackie Pitts, Friðþjófur Árnason, Liliana García, Ragnahildur Magnúsdottír, Ryan McClure, Vija Peleki</w:t>
-      </w:r>
-      <w:r>
-        <w:t>s, Adam Toomey, Chau Tran, Brooke Weigel, Tanner Williamson and many undergraduate workers for field and laboratory help. Jeff Wesner and Abe Kanz generously provided R code and discussions on modeling diet proportions. This study was supported by the Nati</w:t>
-      </w:r>
-      <w:r>
-        <w:t>onal Science Foundation (DEB-0949774 and DEB-1354624 to JPB and ADH and DEB-0949726 to WFC).</w:t>
+        <w:t>We are grateful to Sigurður Guðjonsson, Guðni Guðbergsson, and the staff at the Veiðimlastofnun for providing laboratory space and logistical support. We are also grateful to Sveinbj€orn Steinþorsson at the University of Iceland for super-jeep transport to our field sites during the winter. We thank Lauren David, David Hernandez, Amanda Keasberry, Elena Nava, Camille Perrett, Jackie Pitts, Friðþjófur Árnason, Liliana García, Ragnahildur Magnúsdottír, Ryan McClure, Vija Pelekis, Adam Toomey, Chau Tran, Brooke Weigel, Tanner Williamson and many undergraduate workers for field and laboratory help. Jeff Wesner and Abe Kanz generously provided R code and discussions on modeling diet proportions. This study was supported by the National Science Foundation (DEB-0949774 and DEB-1354624 to JPB and ADH and DEB-0949726 to WFC).</w:t>
       </w:r>
     </w:p>
     <w:p>
@@ -4433,12 +4082,9 @@
       <w:bookmarkStart w:id="21" w:name="ref-adams2013"/>
       <w:bookmarkStart w:id="22" w:name="refs"/>
       <w:r>
-        <w:t>Adams, G. L., D. E. Pichler, E. J. Cox, E. J. O’Gorman, A. Seeney, G. Woodward</w:t>
-      </w:r>
-      <w:r>
-        <w:t xml:space="preserve">, and D. C. Reuman. 2013. </w:t>
-      </w:r>
-      <w:hyperlink r:id="rId10">
+        <w:t xml:space="preserve">Adams, G. L., D. E. Pichler, E. J. Cox, E. J. O’Gorman, A. Seeney, G. Woodward, and D. C. Reuman. 2013. </w:t>
+      </w:r>
+      <w:hyperlink r:id="rId9">
         <w:r>
           <w:rPr>
             <w:rStyle w:val="Hyperlink"/>
@@ -4459,7 +4105,7 @@
       <w:r>
         <w:t xml:space="preserve">Altermatt, F. 2010. </w:t>
       </w:r>
-      <w:hyperlink r:id="rId11">
+      <w:hyperlink r:id="rId10">
         <w:r>
           <w:rPr>
             <w:rStyle w:val="Hyperlink"/>
@@ -4478,10 +4124,7 @@
       <w:bookmarkStart w:id="24" w:name="ref-andersen2013"/>
       <w:bookmarkEnd w:id="23"/>
       <w:r>
-        <w:t>Andersen, T., P. S. Cranston, and J. H. Epler. 2013. Chironomida</w:t>
-      </w:r>
-      <w:r>
-        <w:t>e of the Holarctic region: Keys and diagnoses, Part 1. Media Tryck, Lund, Sweden.</w:t>
+        <w:t>Andersen, T., P. S. Cranston, and J. H. Epler. 2013. Chironomidae of the Holarctic region: Keys and diagnoses, Part 1. Media Tryck, Lund, Sweden.</w:t>
       </w:r>
     </w:p>
     <w:p>
@@ -4493,88 +4136,67 @@
       <w:r>
         <w:t xml:space="preserve">Angilletta, M. J., Jr., T. D. Steury, and M. W. Sears. 2004. </w:t>
       </w:r>
+      <w:hyperlink r:id="rId11">
+        <w:r>
+          <w:rPr>
+            <w:rStyle w:val="Hyperlink"/>
+          </w:rPr>
+          <w:t>Temperature, Growth Rate, and Body Size in Ectotherms: Fitting Pieces of a Life-History Puzzle</w:t>
+        </w:r>
+      </w:hyperlink>
+      <w:r>
+        <w:t>. Integrative and Comparative Biology 44:498–509.</w:t>
+      </w:r>
+    </w:p>
+    <w:p>
+      <w:pPr>
+        <w:pStyle w:val="Bibliography"/>
+      </w:pPr>
+      <w:bookmarkStart w:id="26" w:name="ref-arnason1969"/>
+      <w:bookmarkEnd w:id="25"/>
+      <w:r>
+        <w:t xml:space="preserve">Árnason, B., P. Theodorsson, S. Björnsson, and K. Saemundsson. 1969. </w:t>
+      </w:r>
       <w:hyperlink r:id="rId12">
         <w:r>
           <w:rPr>
             <w:rStyle w:val="Hyperlink"/>
           </w:rPr>
-          <w:t>Temperature, Growth Rate, and Body Size in Ectotherms: Fi</w:t>
-        </w:r>
-        <w:r>
-          <w:rPr>
-            <w:rStyle w:val="Hyperlink"/>
-          </w:rPr>
-          <w:t>tting Pieces of a Life-History Puzzle</w:t>
+          <w:t>Hengill, a high temperature thermal area in Iceland</w:t>
         </w:r>
       </w:hyperlink>
       <w:r>
-        <w:t>. Integrative and Comparative Biology 44:498–509.</w:t>
+        <w:t>. Bulletin Volcanologique 33:245–259.</w:t>
       </w:r>
     </w:p>
     <w:p>
       <w:pPr>
         <w:pStyle w:val="Bibliography"/>
       </w:pPr>
-      <w:bookmarkStart w:id="26" w:name="ref-arnason1969"/>
-      <w:bookmarkEnd w:id="25"/>
-      <w:r>
-        <w:t xml:space="preserve">Árnason, B., P. Theodorsson, S. Björnsson, and K. Saemundsson. 1969. </w:t>
+      <w:bookmarkStart w:id="27" w:name="ref-atkinson1994"/>
+      <w:bookmarkEnd w:id="26"/>
+      <w:r>
+        <w:t>Atkinson, D. 1994. Temperature and organism size: A biological law for ectotherms? Advances in ecological research 25:1–58.</w:t>
+      </w:r>
+    </w:p>
+    <w:p>
+      <w:pPr>
+        <w:pStyle w:val="Bibliography"/>
+      </w:pPr>
+      <w:bookmarkStart w:id="28" w:name="ref-baiser2019"/>
+      <w:bookmarkEnd w:id="27"/>
+      <w:r>
+        <w:t xml:space="preserve">Baiser, B., D. Gravel, A. R. Cirtwill, J. A. Dunne, A. K. Fahimipour, L. J. Gilarranz, J. A. Grochow, D. Li, N. D. Martinez, A. McGrew, T. Poisot, T. N. Romanuk, D. B. Stouffer, L. B. Trotta, F. S. Valdovinos, R. J. Williams, S. A. Wood, and J. D. Yeakel. 2019. </w:t>
       </w:r>
       <w:hyperlink r:id="rId13">
         <w:r>
           <w:rPr>
             <w:rStyle w:val="Hyperlink"/>
           </w:rPr>
-          <w:t xml:space="preserve">Hengill, a high temperature thermal area in </w:t>
-        </w:r>
-        <w:r>
-          <w:rPr>
-            <w:rStyle w:val="Hyperlink"/>
-          </w:rPr>
-          <w:t>Iceland</w:t>
+          <w:t>Ecogeographical rules and the macroecology of food webs</w:t>
         </w:r>
       </w:hyperlink>
       <w:r>
-        <w:t>. Bulletin Volcanologique 33:245–259.</w:t>
-      </w:r>
-    </w:p>
-    <w:p>
-      <w:pPr>
-        <w:pStyle w:val="Bibliography"/>
-      </w:pPr>
-      <w:bookmarkStart w:id="27" w:name="ref-atkinson1994"/>
-      <w:bookmarkEnd w:id="26"/>
-      <w:r>
-        <w:t>Atkinson, D. 1994. Temperature and organism size: A biological law for ectotherms? Advances in ecological research 25:1–58.</w:t>
-      </w:r>
-    </w:p>
-    <w:p>
-      <w:pPr>
-        <w:pStyle w:val="Bibliography"/>
-      </w:pPr>
-      <w:bookmarkStart w:id="28" w:name="ref-baiser2019"/>
-      <w:bookmarkEnd w:id="27"/>
-      <w:r>
-        <w:t xml:space="preserve">Baiser, B., D. Gravel, A. R. Cirtwill, J. A. Dunne, A. K. Fahimipour, L. J. Gilarranz, </w:t>
-      </w:r>
-      <w:r>
-        <w:t xml:space="preserve">J. A. Grochow, D. Li, N. D. Martinez, A. McGrew, T. Poisot, T. N. Romanuk, D. B. Stouffer, L. B. Trotta, F. S. Valdovinos, R. J. Williams, S. A. Wood, and J. D. Yeakel. 2019. </w:t>
-      </w:r>
-      <w:hyperlink r:id="rId14">
-        <w:r>
-          <w:rPr>
-            <w:rStyle w:val="Hyperlink"/>
-          </w:rPr>
-          <w:t>Ecogeographical rules and th</w:t>
-        </w:r>
-        <w:r>
-          <w:rPr>
-            <w:rStyle w:val="Hyperlink"/>
-          </w:rPr>
-          <w:t>e macroecology of food webs</w:t>
-        </w:r>
-      </w:hyperlink>
-      <w:r>
         <w:t>. Global Ecology and Biogeography 28:1204–1218.</w:t>
       </w:r>
     </w:p>
@@ -4587,7 +4209,7 @@
       <w:r>
         <w:t xml:space="preserve">Barnes, A. D., M. Jochum, J. S. Lefcheck, N. Eisenhauer, C. Scherber, M. I. O’Connor, P. de Ruiter, and U. Brose. 2018. </w:t>
       </w:r>
-      <w:hyperlink r:id="rId15">
+      <w:hyperlink r:id="rId14">
         <w:r>
           <w:rPr>
             <w:rStyle w:val="Hyperlink"/>
@@ -4608,7 +4230,7 @@
       <w:r>
         <w:t xml:space="preserve">Bastazini, V. A. G., N. Galiana, H. Hillebrand, M. Estiarte, R. Ogaya, J. Peñuelas, U. Sommer, and J. M. Montoya. 2021. </w:t>
       </w:r>
-      <w:hyperlink r:id="rId16">
+      <w:hyperlink r:id="rId15">
         <w:r>
           <w:rPr>
             <w:rStyle w:val="Hyperlink"/>
@@ -4627,10 +4249,7 @@
       <w:bookmarkStart w:id="31" w:name="ref-belgorodski2017"/>
       <w:bookmarkEnd w:id="30"/>
       <w:r>
-        <w:t>Belgorodski, N., M. Greiner, K. Tolksdorf, and K. Schuelle</w:t>
-      </w:r>
-      <w:r>
-        <w:t>r. 2017. rriskDistributions: Fitting Distributions to Given Data or Known Quantiles.</w:t>
+        <w:t>Belgorodski, N., M. Greiner, K. Tolksdorf, and K. Schueller. 2017. rriskDistributions: Fitting Distributions to Given Data or Known Quantiles.</w:t>
       </w:r>
     </w:p>
     <w:p>
@@ -4650,12 +4269,9 @@
       <w:bookmarkStart w:id="33" w:name="ref-benke1999"/>
       <w:bookmarkEnd w:id="32"/>
       <w:r>
-        <w:t>Benke, A. C., A. D. Huryn, L. A. S</w:t>
-      </w:r>
-      <w:r>
-        <w:t xml:space="preserve">mock, and J. B. Wallace. 1999. </w:t>
-      </w:r>
-      <w:hyperlink r:id="rId17">
+        <w:t xml:space="preserve">Benke, A. C., A. D. Huryn, L. A. Smock, and J. B. Wallace. 1999. </w:t>
+      </w:r>
+      <w:hyperlink r:id="rId16">
         <w:r>
           <w:rPr>
             <w:rStyle w:val="Hyperlink"/>
@@ -4664,10 +4280,7 @@
         </w:r>
       </w:hyperlink>
       <w:r>
-        <w:t>. Journal of the North American Bentho</w:t>
-      </w:r>
-      <w:r>
-        <w:t>logical Society 18:308–343.</w:t>
+        <w:t>. Journal of the North American Benthological Society 18:308–343.</w:t>
       </w:r>
     </w:p>
     <w:p>
@@ -4679,7 +4292,7 @@
       <w:r>
         <w:t xml:space="preserve">Benke, A. C., and J. B. Wallace. 1980. </w:t>
       </w:r>
-      <w:hyperlink r:id="rId18">
+      <w:hyperlink r:id="rId17">
         <w:r>
           <w:rPr>
             <w:rStyle w:val="Hyperlink"/>
@@ -4699,12 +4312,9 @@
       <w:bookmarkEnd w:id="34"/>
       <w:r>
         <w:lastRenderedPageBreak/>
-        <w:t>Benke, A. C., and J. B. W</w:t>
-      </w:r>
-      <w:r>
-        <w:t xml:space="preserve">allace. 1997. </w:t>
-      </w:r>
-      <w:hyperlink r:id="rId19">
+        <w:t xml:space="preserve">Benke, A. C., and J. B. Wallace. 1997. </w:t>
+      </w:r>
+      <w:hyperlink r:id="rId18">
         <w:r>
           <w:rPr>
             <w:rStyle w:val="Hyperlink"/>
@@ -4723,10 +4333,7 @@
       <w:bookmarkStart w:id="36" w:name="ref-bergmann1848"/>
       <w:bookmarkEnd w:id="35"/>
       <w:r>
-        <w:t xml:space="preserve">Bergmann, C. 1848. Über die Verhältnisse der </w:t>
-      </w:r>
-      <w:r>
-        <w:t>Wärmeökonomie der Thiere zu ihrer Grösse.</w:t>
+        <w:t>Bergmann, C. 1848. Über die Verhältnisse der Wärmeökonomie der Thiere zu ihrer Grösse.</w:t>
       </w:r>
     </w:p>
     <w:p>
@@ -4738,48 +4345,36 @@
       <w:r>
         <w:t xml:space="preserve">Bernhardt, J. R., J. M. Sunday, and M. I. O’Connor. 2018. </w:t>
       </w:r>
+      <w:hyperlink r:id="rId19">
+        <w:r>
+          <w:rPr>
+            <w:rStyle w:val="Hyperlink"/>
+          </w:rPr>
+          <w:t>Metabolic Theory and the Temperature-Size Rule Explain the Temperature Dependence of Population Carrying Capacity</w:t>
+        </w:r>
+      </w:hyperlink>
+      <w:r>
+        <w:t>. The American Naturalist:000–000.</w:t>
+      </w:r>
+    </w:p>
+    <w:p>
+      <w:pPr>
+        <w:pStyle w:val="Bibliography"/>
+      </w:pPr>
+      <w:bookmarkStart w:id="38" w:name="ref-bideault2019"/>
+      <w:bookmarkEnd w:id="37"/>
+      <w:r>
+        <w:t xml:space="preserve">Bideault, A., M. Loreau, and D. Gravel. 2019. </w:t>
+      </w:r>
       <w:hyperlink r:id="rId20">
         <w:r>
           <w:rPr>
             <w:rStyle w:val="Hyperlink"/>
           </w:rPr>
-          <w:t>Metabolic Theory and the Temperature-Size Rule Explain the Temperature Dependence of Population Carrying C</w:t>
-        </w:r>
-        <w:r>
-          <w:rPr>
-            <w:rStyle w:val="Hyperlink"/>
-          </w:rPr>
-          <w:t>apacity</w:t>
+          <w:t>Temperature Modifies Consumer-Resource Interaction Strength Through Its Effects on Biological Rates and Body Mass</w:t>
         </w:r>
       </w:hyperlink>
       <w:r>
-        <w:t>. The American Naturalist:000–000.</w:t>
-      </w:r>
-    </w:p>
-    <w:p>
-      <w:pPr>
-        <w:pStyle w:val="Bibliography"/>
-      </w:pPr>
-      <w:bookmarkStart w:id="38" w:name="ref-bideault2019"/>
-      <w:bookmarkEnd w:id="37"/>
-      <w:r>
-        <w:t xml:space="preserve">Bideault, A., M. Loreau, and D. Gravel. 2019. </w:t>
-      </w:r>
-      <w:hyperlink r:id="rId21">
-        <w:r>
-          <w:rPr>
-            <w:rStyle w:val="Hyperlink"/>
-          </w:rPr>
-          <w:t xml:space="preserve">Temperature Modifies Consumer-Resource Interaction Strength Through Its Effects on Biological Rates and Body </w:t>
-        </w:r>
-        <w:r>
-          <w:rPr>
-            <w:rStyle w:val="Hyperlink"/>
-          </w:rPr>
-          <w:t>Mass</w:t>
-        </w:r>
-      </w:hyperlink>
-      <w:r>
         <w:t>. Frontiers in Ecology and Evolution 7.</w:t>
       </w:r>
     </w:p>
@@ -4792,7 +4387,7 @@
       <w:r>
         <w:t xml:space="preserve">Brose, U., J. A. Dunne, Montoya José M., O. L. Petchey, F. D. Schneider, and U. Jacob. 2012. </w:t>
       </w:r>
-      <w:hyperlink r:id="rId22">
+      <w:hyperlink r:id="rId21">
         <w:r>
           <w:rPr>
             <w:rStyle w:val="Hyperlink"/>
@@ -4801,10 +4396,7 @@
         </w:r>
       </w:hyperlink>
       <w:r>
-        <w:t>. Philosophical T</w:t>
-      </w:r>
-      <w:r>
-        <w:t>ransactions of the Royal Society B: Biological Sciences 367:2903–2912.</w:t>
+        <w:t>. Philosophical Transactions of the Royal Society B: Biological Sciences 367:2903–2912.</w:t>
       </w:r>
     </w:p>
     <w:p>
@@ -4816,7 +4408,7 @@
       <w:r>
         <w:t xml:space="preserve">Brown, J. H., J. F. Gillooly, A. P. Allen, V. M. Savage, and G. B. West. 2004. </w:t>
       </w:r>
-      <w:hyperlink r:id="rId23">
+      <w:hyperlink r:id="rId22">
         <w:r>
           <w:rPr>
             <w:rStyle w:val="Hyperlink"/>
@@ -4825,10 +4417,7 @@
         </w:r>
       </w:hyperlink>
       <w:r>
-        <w:t>. Ecology 85:1771–1</w:t>
-      </w:r>
-      <w:r>
-        <w:t>789.</w:t>
+        <w:t>. Ecology 85:1771–1789.</w:t>
       </w:r>
     </w:p>
     <w:p>
@@ -4840,7 +4429,7 @@
       <w:r>
         <w:t xml:space="preserve">Chao, A., and C. Ricotta. 2019. </w:t>
       </w:r>
-      <w:hyperlink r:id="rId24">
+      <w:hyperlink r:id="rId23">
         <w:r>
           <w:rPr>
             <w:rStyle w:val="Hyperlink"/>
@@ -4861,48 +4450,36 @@
       <w:r>
         <w:t xml:space="preserve">Cross, W. F., C. V. Baxter, K. C. Donner, E. J. Rosi-Marshall, T. A. Kennedy, R. O. Hall, H. A. W. Kelly, and R. S. Rogers. 2011. </w:t>
       </w:r>
+      <w:hyperlink r:id="rId24">
+        <w:r>
+          <w:rPr>
+            <w:rStyle w:val="Hyperlink"/>
+          </w:rPr>
+          <w:t>Ecosystem ecology meets adaptive management: Food web response to a controlled flood on the Colorado River, Glen Canyon</w:t>
+        </w:r>
+      </w:hyperlink>
+      <w:r>
+        <w:t>. Ecological Applications 21:2016–2033.</w:t>
+      </w:r>
+    </w:p>
+    <w:p>
+      <w:pPr>
+        <w:pStyle w:val="Bibliography"/>
+      </w:pPr>
+      <w:bookmarkStart w:id="43" w:name="ref-cross2007"/>
+      <w:bookmarkEnd w:id="42"/>
+      <w:r>
+        <w:t xml:space="preserve">Cross, W. F., J. B. Wallace, and A. D. Rosemond. 2007. </w:t>
+      </w:r>
       <w:hyperlink r:id="rId25">
         <w:r>
           <w:rPr>
             <w:rStyle w:val="Hyperlink"/>
           </w:rPr>
-          <w:t>Ecosystem ecology meets adaptive management: Food web response to a contr</w:t>
-        </w:r>
-        <w:r>
-          <w:rPr>
-            <w:rStyle w:val="Hyperlink"/>
-          </w:rPr>
-          <w:t>olled flood on the Colorado River, Glen Canyon</w:t>
+          <w:t>Nutrient Enrichment Reduces Constraints on Material Flows in a Detritus-Based Food Web</w:t>
         </w:r>
       </w:hyperlink>
       <w:r>
-        <w:t>. Ecological Applications 21:2016–2033.</w:t>
-      </w:r>
-    </w:p>
-    <w:p>
-      <w:pPr>
-        <w:pStyle w:val="Bibliography"/>
-      </w:pPr>
-      <w:bookmarkStart w:id="43" w:name="ref-cross2007"/>
-      <w:bookmarkEnd w:id="42"/>
-      <w:r>
-        <w:t xml:space="preserve">Cross, W. F., J. B. Wallace, and A. D. Rosemond. 2007. </w:t>
-      </w:r>
-      <w:hyperlink r:id="rId26">
-        <w:r>
-          <w:rPr>
-            <w:rStyle w:val="Hyperlink"/>
-          </w:rPr>
-          <w:t>Nutrient Enrichment Reduces Constraints on Material Flows in a</w:t>
-        </w:r>
-        <w:r>
-          <w:rPr>
-            <w:rStyle w:val="Hyperlink"/>
-          </w:rPr>
-          <w:t xml:space="preserve"> Detritus-Based Food Web</w:t>
-        </w:r>
-      </w:hyperlink>
-      <w:r>
         <w:t>. Ecology 88:2563–2575.</w:t>
       </w:r>
     </w:p>
@@ -4915,7 +4492,7 @@
       <w:r>
         <w:t xml:space="preserve">Daufresne, M., K. Lengfellner, and U. Sommer. 2009. </w:t>
       </w:r>
-      <w:hyperlink r:id="rId27">
+      <w:hyperlink r:id="rId26">
         <w:r>
           <w:rPr>
             <w:rStyle w:val="Hyperlink"/>
@@ -4924,10 +4501,7 @@
         </w:r>
       </w:hyperlink>
       <w:r>
-        <w:t>. Proceedings of the National Academy of S</w:t>
-      </w:r>
-      <w:r>
-        <w:t>ciences 106:12788–12793.</w:t>
+        <w:t>. Proceedings of the National Academy of Sciences 106:12788–12793.</w:t>
       </w:r>
     </w:p>
     <w:p>
@@ -4939,7 +4513,7 @@
       <w:r>
         <w:t xml:space="preserve">de Ruiter, P. C., A.-M. Neutel, and J. C. Moore. 1995. </w:t>
       </w:r>
-      <w:hyperlink r:id="rId28">
+      <w:hyperlink r:id="rId27">
         <w:r>
           <w:rPr>
             <w:rStyle w:val="Hyperlink"/>
@@ -4958,12 +4532,9 @@
       <w:bookmarkStart w:id="46" w:name="ref-dell2014"/>
       <w:bookmarkEnd w:id="45"/>
       <w:r>
-        <w:t>Dell, A</w:t>
-      </w:r>
-      <w:r>
-        <w:t xml:space="preserve">. I., S. Pawar, and V. M. Savage. 2014. </w:t>
-      </w:r>
-      <w:hyperlink r:id="rId29">
+        <w:t xml:space="preserve">Dell, A. I., S. Pawar, and V. M. Savage. 2014. </w:t>
+      </w:r>
+      <w:hyperlink r:id="rId28">
         <w:r>
           <w:rPr>
             <w:rStyle w:val="Hyperlink"/>
@@ -4982,108 +4553,81 @@
       <w:bookmarkStart w:id="47" w:name="ref-demars2011"/>
       <w:bookmarkEnd w:id="46"/>
       <w:r>
-        <w:t>Demars</w:t>
-      </w:r>
-      <w:r>
-        <w:t xml:space="preserve">, B. O. L., J. R. Manson, J. S. Ólafsson, G. M. Gíslason, R. Gudmundsdóttir, G. Woodward, J. Reiss, D. E. Pichler, J. J. Rasmussen, and N. Friberg. 2011. </w:t>
+        <w:t xml:space="preserve">Demars, B. O. L., J. R. Manson, J. S. Ólafsson, G. M. Gíslason, R. Gudmundsdóttir, G. Woodward, J. Reiss, D. E. Pichler, J. J. Rasmussen, and N. Friberg. 2011. </w:t>
+      </w:r>
+      <w:hyperlink r:id="rId29">
+        <w:r>
+          <w:rPr>
+            <w:rStyle w:val="Hyperlink"/>
+          </w:rPr>
+          <w:t>Temperature and the metabolic balance of streams</w:t>
+        </w:r>
+      </w:hyperlink>
+      <w:r>
+        <w:t>. Freshwater Biology 56:1106–1121.</w:t>
+      </w:r>
+    </w:p>
+    <w:p>
+      <w:pPr>
+        <w:pStyle w:val="Bibliography"/>
+      </w:pPr>
+      <w:bookmarkStart w:id="48" w:name="ref-deutsch2022"/>
+      <w:bookmarkEnd w:id="47"/>
+      <w:r>
+        <w:t xml:space="preserve">Deutsch, C., J. L. Penn, W. C. E. P. Verberk, K. Inomura, M.-G. Endress, and J. L. Payne. 2022. </w:t>
       </w:r>
       <w:hyperlink r:id="rId30">
         <w:r>
           <w:rPr>
             <w:rStyle w:val="Hyperlink"/>
           </w:rPr>
-          <w:t>Temperature and the metabolic bala</w:t>
-        </w:r>
-        <w:r>
-          <w:rPr>
-            <w:rStyle w:val="Hyperlink"/>
-          </w:rPr>
-          <w:t>nce of streams</w:t>
+          <w:t>Impact of warming on aquatic body sizes explained by metabolic scaling from microbes to macrofauna</w:t>
         </w:r>
       </w:hyperlink>
       <w:r>
-        <w:t>. Freshwater Biology 56:1106–1121.</w:t>
+        <w:t>. Proceedings of the National Academy of Sciences 119:e2201345119.</w:t>
       </w:r>
     </w:p>
     <w:p>
       <w:pPr>
         <w:pStyle w:val="Bibliography"/>
       </w:pPr>
-      <w:bookmarkStart w:id="48" w:name="ref-deutsch2022"/>
-      <w:bookmarkEnd w:id="47"/>
-      <w:r>
-        <w:t xml:space="preserve">Deutsch, C., J. L. Penn, W. C. E. P. Verberk, K. Inomura, M.-G. Endress, and J. L. Payne. 2022. </w:t>
+      <w:bookmarkStart w:id="49" w:name="ref-diaz2021a"/>
+      <w:bookmarkEnd w:id="48"/>
+      <w:r>
+        <w:lastRenderedPageBreak/>
+        <w:t xml:space="preserve">Diaz, R. M., H. Ye, and S. K. M. Ernest. 2021. </w:t>
       </w:r>
       <w:hyperlink r:id="rId31">
         <w:r>
           <w:rPr>
             <w:rStyle w:val="Hyperlink"/>
           </w:rPr>
-          <w:t>Impact of warming on aquatic body sizes explained by</w:t>
-        </w:r>
-        <w:r>
-          <w:rPr>
-            <w:rStyle w:val="Hyperlink"/>
-          </w:rPr>
-          <w:t xml:space="preserve"> metabolic scaling from microbes to macrofauna</w:t>
+          <w:t>Empirical abundance distributions are more uneven than expected given their statistical baseline</w:t>
         </w:r>
       </w:hyperlink>
       <w:r>
-        <w:t>. Proceedings of the National Academy of Sciences 119:e2201345119.</w:t>
+        <w:t>. Ecology Letters n/a.</w:t>
       </w:r>
     </w:p>
     <w:p>
       <w:pPr>
         <w:pStyle w:val="Bibliography"/>
       </w:pPr>
-      <w:bookmarkStart w:id="49" w:name="ref-diaz2021a"/>
-      <w:bookmarkEnd w:id="48"/>
-      <w:r>
-        <w:lastRenderedPageBreak/>
-        <w:t xml:space="preserve">Diaz, R. M., H. Ye, and S. K. M. Ernest. 2021. </w:t>
+      <w:bookmarkStart w:id="50" w:name="ref-donhauser2020"/>
+      <w:bookmarkEnd w:id="49"/>
+      <w:r>
+        <w:t xml:space="preserve">Donhauser, J., P. A. Niklaus, J. Rousk, C. Larose, and B. Frey. 2020. </w:t>
       </w:r>
       <w:hyperlink r:id="rId32">
         <w:r>
           <w:rPr>
             <w:rStyle w:val="Hyperlink"/>
           </w:rPr>
-          <w:t xml:space="preserve">Empirical abundance distributions are more </w:t>
-        </w:r>
-        <w:r>
-          <w:rPr>
-            <w:rStyle w:val="Hyperlink"/>
-          </w:rPr>
-          <w:t>uneven than expected given their statistical baseline</w:t>
+          <w:t>Temperatures beyond the community optimum promote the dominance of heat-adapted, fast growing and stress resistant bacteria in alpine soils</w:t>
         </w:r>
       </w:hyperlink>
       <w:r>
-        <w:t>. Ecology Letters n/a.</w:t>
-      </w:r>
-    </w:p>
-    <w:p>
-      <w:pPr>
-        <w:pStyle w:val="Bibliography"/>
-      </w:pPr>
-      <w:bookmarkStart w:id="50" w:name="ref-donhauser2020"/>
-      <w:bookmarkEnd w:id="49"/>
-      <w:r>
-        <w:t xml:space="preserve">Donhauser, J., P. A. Niklaus, J. Rousk, C. Larose, and B. Frey. 2020. </w:t>
-      </w:r>
-      <w:hyperlink r:id="rId33">
-        <w:r>
-          <w:rPr>
-            <w:rStyle w:val="Hyperlink"/>
-          </w:rPr>
-          <w:t>Temperatures beyond the community optimum pro</w:t>
-        </w:r>
-        <w:r>
-          <w:rPr>
-            <w:rStyle w:val="Hyperlink"/>
-          </w:rPr>
-          <w:t>mote the dominance of heat-adapted, fast growing and stress resistant bacteria in alpine soils</w:t>
-        </w:r>
-      </w:hyperlink>
-      <w:r>
         <w:t>. Soil Biology and Biochemistry 148:107873.</w:t>
       </w:r>
     </w:p>
@@ -5096,7 +4640,7 @@
       <w:r>
         <w:t xml:space="preserve">Friberg, N., J. B. Dybkjær, J. S. Olafsson, G. M. Gislason, S. E. Larsen, and T. L. Lauridsen. 2009. </w:t>
       </w:r>
-      <w:hyperlink r:id="rId34">
+      <w:hyperlink r:id="rId33">
         <w:r>
           <w:rPr>
             <w:rStyle w:val="Hyperlink"/>
@@ -5117,7 +4661,7 @@
       <w:r>
         <w:t xml:space="preserve">Gardner, J. L., A. Peters, M. R. Kearney, L. Joseph, and R. Heinsohn. 2011. </w:t>
       </w:r>
-      <w:hyperlink r:id="rId35">
+      <w:hyperlink r:id="rId34">
         <w:r>
           <w:rPr>
             <w:rStyle w:val="Hyperlink"/>
@@ -5138,7 +4682,7 @@
       <w:r>
         <w:t xml:space="preserve">Geist, V. 1987. </w:t>
       </w:r>
-      <w:hyperlink r:id="rId36">
+      <w:hyperlink r:id="rId35">
         <w:r>
           <w:rPr>
             <w:rStyle w:val="Hyperlink"/>
@@ -5147,10 +4691,7 @@
         </w:r>
       </w:hyperlink>
       <w:r>
-        <w:t xml:space="preserve">. Canadian </w:t>
-      </w:r>
-      <w:r>
-        <w:t>Journal of Zoology.</w:t>
+        <w:t>. Canadian Journal of Zoology.</w:t>
       </w:r>
     </w:p>
     <w:p>
@@ -5162,7 +4703,7 @@
       <w:r>
         <w:t xml:space="preserve">Gibert, J. P. 2019. </w:t>
       </w:r>
-      <w:hyperlink r:id="rId37">
+      <w:hyperlink r:id="rId36">
         <w:r>
           <w:rPr>
             <w:rStyle w:val="Hyperlink"/>
@@ -5181,12 +4722,9 @@
       <w:bookmarkStart w:id="55" w:name="ref-gillooly2001"/>
       <w:bookmarkEnd w:id="54"/>
       <w:r>
-        <w:t xml:space="preserve">Gillooly, J. F., J. H. Brown, G. B. West, V. M. Savage, and </w:t>
-      </w:r>
-      <w:r>
-        <w:t xml:space="preserve">E. L. Charnov. 2001. </w:t>
-      </w:r>
-      <w:hyperlink r:id="rId38">
+        <w:t xml:space="preserve">Gillooly, J. F., J. H. Brown, G. B. West, V. M. Savage, and E. L. Charnov. 2001. </w:t>
+      </w:r>
+      <w:hyperlink r:id="rId37">
         <w:r>
           <w:rPr>
             <w:rStyle w:val="Hyperlink"/>
@@ -5207,18 +4745,12 @@
       <w:r>
         <w:t xml:space="preserve">Gini, C. 1921. </w:t>
       </w:r>
-      <w:hyperlink r:id="rId39">
+      <w:hyperlink r:id="rId38">
         <w:r>
           <w:rPr>
             <w:rStyle w:val="Hyperlink"/>
           </w:rPr>
-          <w:t>Measurement of Ineq</w:t>
-        </w:r>
-        <w:r>
-          <w:rPr>
-            <w:rStyle w:val="Hyperlink"/>
-          </w:rPr>
-          <w:t>uality of Incomes</w:t>
+          <w:t>Measurement of Inequality of Incomes</w:t>
         </w:r>
       </w:hyperlink>
       <w:r>
@@ -5234,7 +4766,7 @@
       <w:r>
         <w:t xml:space="preserve">Haegeman, B., and M. Loreau. 2008. </w:t>
       </w:r>
-      <w:hyperlink r:id="rId40">
+      <w:hyperlink r:id="rId39">
         <w:r>
           <w:rPr>
             <w:rStyle w:val="Hyperlink"/>
@@ -5255,7 +4787,7 @@
       <w:r>
         <w:t xml:space="preserve">Hannesdóttir, E. R., G. M. Gíslason, J. S. Ólafsson, Ó. P. Ólafsson, and E. J. O’Gorman. 2013. </w:t>
       </w:r>
-      <w:hyperlink r:id="rId41">
+      <w:hyperlink r:id="rId40">
         <w:r>
           <w:rPr>
             <w:rStyle w:val="Hyperlink"/>
@@ -5264,10 +4796,7 @@
         </w:r>
       </w:hyperlink>
       <w:r>
-        <w:t>. Advances in Ecol</w:t>
-      </w:r>
-      <w:r>
-        <w:t>ogical Research 48:285–342.</w:t>
+        <w:t>. Advances in Ecological Research 48:285–342.</w:t>
       </w:r>
     </w:p>
     <w:p>
@@ -5279,7 +4808,7 @@
       <w:r>
         <w:t xml:space="preserve">Hillebrand, H., D. M. Bennett, and M. W. Cadotte. 2008. </w:t>
       </w:r>
-      <w:hyperlink r:id="rId42">
+      <w:hyperlink r:id="rId41">
         <w:r>
           <w:rPr>
             <w:rStyle w:val="Hyperlink"/>
@@ -5288,10 +4817,7 @@
         </w:r>
       </w:hyperlink>
       <w:r>
-        <w:t>. Ecology 89:1510–1520</w:t>
-      </w:r>
-      <w:r>
-        <w:t>.</w:t>
+        <w:t>. Ecology 89:1510–1520.</w:t>
       </w:r>
     </w:p>
     <w:p>
@@ -5303,18 +4829,12 @@
       <w:r>
         <w:t xml:space="preserve">Hood, J. M., J. P. Benstead, W. F. Cross, A. D. Huryn, P. W. Johnson, G. M. Gíslason, J. R. Junker, D. Nelson, J. S. Ólafsson, and C. Tran. 2018. </w:t>
       </w:r>
-      <w:hyperlink r:id="rId43">
+      <w:hyperlink r:id="rId42">
         <w:r>
           <w:rPr>
             <w:rStyle w:val="Hyperlink"/>
           </w:rPr>
-          <w:t>Increased resource use efficiency amplifies positive re</w:t>
-        </w:r>
-        <w:r>
-          <w:rPr>
-            <w:rStyle w:val="Hyperlink"/>
-          </w:rPr>
-          <w:t>sponse of aquatic primary production to experimental warming</w:t>
+          <w:t>Increased resource use efficiency amplifies positive response of aquatic primary production to experimental warming</w:t>
         </w:r>
       </w:hyperlink>
       <w:r>
@@ -5338,10 +4858,7 @@
       <w:bookmarkStart w:id="62" w:name="ref-huryn2007"/>
       <w:bookmarkEnd w:id="61"/>
       <w:r>
-        <w:t>Huryn, A. D., and A. C. Benke. 2007. Relationshi</w:t>
-      </w:r>
-      <w:r>
-        <w:t>p between biomass turnover and body size for stream communities. Body size: the structure and function of aquatic ecosystems. Cambridge University Press, Cambridge, UK:55–76.</w:t>
+        <w:t>Huryn, A. D., and A. C. Benke. 2007. Relationship between biomass turnover and body size for stream communities. Body size: the structure and function of aquatic ecosystems. Cambridge University Press, Cambridge, UK:55–76.</w:t>
       </w:r>
     </w:p>
     <w:p>
@@ -5353,7 +4870,7 @@
       <w:r>
         <w:t xml:space="preserve">Huryn, A. D., and J. B. Wallace. 1986. </w:t>
       </w:r>
-      <w:hyperlink r:id="rId44">
+      <w:hyperlink r:id="rId43">
         <w:r>
           <w:rPr>
             <w:rStyle w:val="Hyperlink"/>
@@ -5375,7 +4892,7 @@
         <w:lastRenderedPageBreak/>
         <w:t xml:space="preserve">Huston, M. A. 1997. </w:t>
       </w:r>
-      <w:hyperlink r:id="rId45">
+      <w:hyperlink r:id="rId44">
         <w:r>
           <w:rPr>
             <w:rStyle w:val="Hyperlink"/>
@@ -5396,48 +4913,36 @@
       <w:r>
         <w:t xml:space="preserve">James, F. C. 1970. </w:t>
       </w:r>
+      <w:hyperlink r:id="rId45">
+        <w:r>
+          <w:rPr>
+            <w:rStyle w:val="Hyperlink"/>
+          </w:rPr>
+          <w:t>Geographic Size Variation in Birds and Its Relationship to Climate</w:t>
+        </w:r>
+      </w:hyperlink>
+      <w:r>
+        <w:t>. Ecology 51:365–390.</w:t>
+      </w:r>
+    </w:p>
+    <w:p>
+      <w:pPr>
+        <w:pStyle w:val="Bibliography"/>
+      </w:pPr>
+      <w:bookmarkStart w:id="66" w:name="ref-junker2020"/>
+      <w:bookmarkEnd w:id="65"/>
+      <w:r>
+        <w:t xml:space="preserve">Junker, J. R., W. F. Cross, J. P. Benstead, A. D. Huryn, J. M. Hood, D. Nelson, G. M. Gíslason, and J. S. Ólafsson. 2020a. </w:t>
+      </w:r>
       <w:hyperlink r:id="rId46">
         <w:r>
           <w:rPr>
             <w:rStyle w:val="Hyperlink"/>
           </w:rPr>
-          <w:t>Geographic Size Variation in Birds and Its Relations</w:t>
-        </w:r>
-        <w:r>
-          <w:rPr>
-            <w:rStyle w:val="Hyperlink"/>
-          </w:rPr>
-          <w:t>hip to Climate</w:t>
+          <w:t>Resource supply governs the apparent temperature dependence of animal production in stream ecosystems</w:t>
         </w:r>
       </w:hyperlink>
       <w:r>
-        <w:t>. Ecology 51:365–390.</w:t>
-      </w:r>
-    </w:p>
-    <w:p>
-      <w:pPr>
-        <w:pStyle w:val="Bibliography"/>
-      </w:pPr>
-      <w:bookmarkStart w:id="66" w:name="ref-junker2020"/>
-      <w:bookmarkEnd w:id="65"/>
-      <w:r>
-        <w:t xml:space="preserve">Junker, J. R., W. F. Cross, J. P. Benstead, A. D. Huryn, J. M. Hood, D. Nelson, G. M. Gíslason, and J. S. Ólafsson. 2020a. </w:t>
-      </w:r>
-      <w:hyperlink r:id="rId47">
-        <w:r>
-          <w:rPr>
-            <w:rStyle w:val="Hyperlink"/>
-          </w:rPr>
-          <w:t>Resource supply governs the apparent tempera</w:t>
-        </w:r>
-        <w:r>
-          <w:rPr>
-            <w:rStyle w:val="Hyperlink"/>
-          </w:rPr>
-          <w:t>ture dependence of animal production in stream ecosystems</w:t>
-        </w:r>
-      </w:hyperlink>
-      <w:r>
         <w:t>. Ecology Letters 23:1809–1819.</w:t>
       </w:r>
     </w:p>
@@ -5450,7 +4955,7 @@
       <w:r>
         <w:t xml:space="preserve">Junker, J. R., W. F. Cross, J. P. Benstead, A. D. Huryn, J. M. Hood, D. Nelson, G. M. Gíslason, and J. S. Ólafsson. 2020b. </w:t>
       </w:r>
-      <w:hyperlink r:id="rId48">
+      <w:hyperlink r:id="rId47">
         <w:r>
           <w:rPr>
             <w:rStyle w:val="Hyperlink"/>
@@ -5469,12 +4974,9 @@
       <w:bookmarkStart w:id="68" w:name="ref-loreau2001"/>
       <w:bookmarkEnd w:id="67"/>
       <w:r>
-        <w:t>Loreau, M., S. Naeem, P. Inchausti, J. Bengtsson, J. P. Grime, A. Hector, D. U. Hooper, M. A. Huston</w:t>
-      </w:r>
-      <w:r>
-        <w:t xml:space="preserve">, D. Raffaelli, B. Schmid, D. Tilman, and D. A. Wardle. 2001. </w:t>
-      </w:r>
-      <w:hyperlink r:id="rId49">
+        <w:t xml:space="preserve">Loreau, M., S. Naeem, P. Inchausti, J. Bengtsson, J. P. Grime, A. Hector, D. U. Hooper, M. A. Huston, D. Raffaelli, B. Schmid, D. Tilman, and D. A. Wardle. 2001. </w:t>
+      </w:r>
+      <w:hyperlink r:id="rId48">
         <w:r>
           <w:rPr>
             <w:rStyle w:val="Hyperlink"/>
@@ -5495,7 +4997,7 @@
       <w:r>
         <w:t xml:space="preserve">Lorenz, M. O. 1905. </w:t>
       </w:r>
-      <w:hyperlink r:id="rId50">
+      <w:hyperlink r:id="rId49">
         <w:r>
           <w:rPr>
             <w:rStyle w:val="Hyperlink"/>
@@ -5516,7 +5018,7 @@
       <w:r>
         <w:t xml:space="preserve">May, R. M. 1972. </w:t>
       </w:r>
-      <w:hyperlink r:id="rId51">
+      <w:hyperlink r:id="rId50">
         <w:r>
           <w:rPr>
             <w:rStyle w:val="Hyperlink"/>
@@ -5537,7 +5039,7 @@
       <w:r>
         <w:t xml:space="preserve">McCann, K., A. Hastings, and G. R. Huxel. 1998. </w:t>
       </w:r>
-      <w:hyperlink r:id="rId52">
+      <w:hyperlink r:id="rId51">
         <w:r>
           <w:rPr>
             <w:rStyle w:val="Hyperlink"/>
@@ -5558,7 +5060,7 @@
       <w:r>
         <w:t xml:space="preserve">McCullough, D. A. 1975. </w:t>
       </w:r>
-      <w:hyperlink r:id="rId53">
+      <w:hyperlink r:id="rId52">
         <w:r>
           <w:rPr>
             <w:rStyle w:val="Hyperlink"/>
@@ -5577,10 +5079,7 @@
       <w:bookmarkStart w:id="73" w:name="ref-merritt2008"/>
       <w:bookmarkEnd w:id="72"/>
       <w:r>
-        <w:t>Merritt, R. W., K. W. Cummins, and M. B. Berg, editors. 2008. An Introduction to the Aquatic Insects of North America. Fourth. Ken</w:t>
-      </w:r>
-      <w:r>
-        <w:t>dall/Hunt Publishing Co., Dubuque, IA.</w:t>
+        <w:t>Merritt, R. W., K. W. Cummins, and M. B. Berg, editors. 2008. An Introduction to the Aquatic Insects of North America. Fourth. Kendall/Hunt Publishing Co., Dubuque, IA.</w:t>
       </w:r>
     </w:p>
     <w:p>
@@ -5592,7 +5091,7 @@
       <w:r>
         <w:t xml:space="preserve">Munch, S. B., and S. Salinas. 2009. </w:t>
       </w:r>
-      <w:hyperlink r:id="rId54">
+      <w:hyperlink r:id="rId53">
         <w:r>
           <w:rPr>
             <w:rStyle w:val="Hyperlink"/>
@@ -5601,10 +5100,7 @@
         </w:r>
       </w:hyperlink>
       <w:r>
-        <w:t>. Proceedings of the Natio</w:t>
-      </w:r>
-      <w:r>
-        <w:t>nal Academy of Sciences 106:13860–13864.</w:t>
+        <w:t>. Proceedings of the National Academy of Sciences 106:13860–13864.</w:t>
       </w:r>
     </w:p>
     <w:p>
@@ -5616,18 +5112,12 @@
       <w:r>
         <w:t xml:space="preserve">Nelson, D., J. P. Benstead, A. D. Huryn, W. F. Cross, J. M. Hood, P. W. Johnson, J. R. Junker, G. M. Gíslason, and J. S. Ólafsson. 2017a. </w:t>
       </w:r>
-      <w:hyperlink r:id="rId55">
+      <w:hyperlink r:id="rId54">
         <w:r>
           <w:rPr>
             <w:rStyle w:val="Hyperlink"/>
           </w:rPr>
-          <w:t xml:space="preserve">Shifts in community size </w:t>
-        </w:r>
-        <w:r>
-          <w:rPr>
-            <w:rStyle w:val="Hyperlink"/>
-          </w:rPr>
-          <w:t>structure drive temperature invariance of secondary production in a stream-warming experiment</w:t>
+          <w:t>Shifts in community size structure drive temperature invariance of secondary production in a stream-warming experiment</w:t>
         </w:r>
       </w:hyperlink>
       <w:r>
@@ -5643,7 +5133,7 @@
       <w:r>
         <w:t xml:space="preserve">Nelson, D., J. P. Benstead, A. D. Huryn, W. F. Cross, J. M. Hood, P. W. Johnson, J. R. Junker, G. M. Gíslason, and J. S. Ólafsson. 2017b. </w:t>
       </w:r>
-      <w:hyperlink r:id="rId56">
+      <w:hyperlink r:id="rId55">
         <w:r>
           <w:rPr>
             <w:rStyle w:val="Hyperlink"/>
@@ -5662,12 +5152,9 @@
       <w:bookmarkStart w:id="77" w:name="ref-nelson2020"/>
       <w:bookmarkEnd w:id="76"/>
       <w:r>
-        <w:t xml:space="preserve">Nelson, D., J. P. Benstead, A. D. Huryn, W. F. Cross, J. M. Hood, P. W. Johnson, J. R. Junker, G. M. </w:t>
-      </w:r>
-      <w:r>
-        <w:t xml:space="preserve">Gíslason, and J. S. Ólafsson. 2020b. </w:t>
-      </w:r>
-      <w:hyperlink r:id="rId57">
+        <w:t xml:space="preserve">Nelson, D., J. P. Benstead, A. D. Huryn, W. F. Cross, J. M. Hood, P. W. Johnson, J. R. Junker, G. M. Gíslason, and J. S. Ólafsson. 2020b. </w:t>
+      </w:r>
+      <w:hyperlink r:id="rId56">
         <w:r>
           <w:rPr>
             <w:rStyle w:val="Hyperlink"/>
@@ -5687,12 +5174,9 @@
       <w:bookmarkEnd w:id="77"/>
       <w:r>
         <w:lastRenderedPageBreak/>
-        <w:t>Nelson, D., J. P. Benstead, A. D. Hu</w:t>
-      </w:r>
-      <w:r>
-        <w:t xml:space="preserve">ryn, W. F. Cross, J. M. Hood, P. W. Johnson, J. R. Junker, G. M. Gíslason, and J. S. Ólafsson. 2020a. </w:t>
-      </w:r>
-      <w:hyperlink r:id="rId58">
+        <w:t xml:space="preserve">Nelson, D., J. P. Benstead, A. D. Huryn, W. F. Cross, J. M. Hood, P. W. Johnson, J. R. Junker, G. M. Gíslason, and J. S. Ólafsson. 2020a. </w:t>
+      </w:r>
+      <w:hyperlink r:id="rId57">
         <w:r>
           <w:rPr>
             <w:rStyle w:val="Hyperlink"/>
@@ -5713,7 +5197,7 @@
       <w:r>
         <w:t xml:space="preserve">Norberg, J. 2004. </w:t>
       </w:r>
-      <w:hyperlink r:id="rId59">
+      <w:hyperlink r:id="rId58">
         <w:r>
           <w:rPr>
             <w:rStyle w:val="Hyperlink"/>
@@ -5732,12 +5216,9 @@
       <w:bookmarkStart w:id="80" w:name="ref-norberg2001"/>
       <w:bookmarkEnd w:id="79"/>
       <w:r>
-        <w:t>Norberg, J., D. P</w:t>
-      </w:r>
-      <w:r>
-        <w:t xml:space="preserve">. Swaney, J. Dushoff, J. Lin, R. Casagrandi, and S. A. Levin. 2001. </w:t>
-      </w:r>
-      <w:hyperlink r:id="rId60">
+        <w:t xml:space="preserve">Norberg, J., D. P. Swaney, J. Dushoff, J. Lin, R. Casagrandi, and S. A. Levin. 2001. </w:t>
+      </w:r>
+      <w:hyperlink r:id="rId59">
         <w:r>
           <w:rPr>
             <w:rStyle w:val="Hyperlink"/>
@@ -5746,10 +5227,7 @@
         </w:r>
       </w:hyperlink>
       <w:r>
-        <w:t>. Proceedings of the National Acad</w:t>
-      </w:r>
-      <w:r>
-        <w:t>emy of Sciences 98:11376–11381.</w:t>
+        <w:t>. Proceedings of the National Academy of Sciences 98:11376–11381.</w:t>
       </w:r>
     </w:p>
     <w:p>
@@ -5761,7 +5239,7 @@
       <w:r>
         <w:t xml:space="preserve">O’Connor, M. I., M. F. Piehler, D. M. Leech, A. Anton, and J. F. Bruno. 2009. </w:t>
       </w:r>
-      <w:hyperlink r:id="rId61">
+      <w:hyperlink r:id="rId60">
         <w:r>
           <w:rPr>
             <w:rStyle w:val="Hyperlink"/>
@@ -5770,10 +5248,7 @@
         </w:r>
       </w:hyperlink>
       <w:r>
-        <w:t>. PLOS Bi</w:t>
-      </w:r>
-      <w:r>
-        <w:t>ology 7:e1000178.</w:t>
+        <w:t>. PLOS Biology 7:e1000178.</w:t>
       </w:r>
     </w:p>
     <w:p>
@@ -5785,18 +5260,12 @@
       <w:r>
         <w:t xml:space="preserve">O’Gorman, E. J., J. P. Benstead, W. F. Cross, N. Friberg, J. M. Hood, P. W. Johnson, B. D. Sigurdsson, and G. Woodward. 2014. </w:t>
       </w:r>
-      <w:hyperlink r:id="rId62">
+      <w:hyperlink r:id="rId61">
         <w:r>
           <w:rPr>
             <w:rStyle w:val="Hyperlink"/>
           </w:rPr>
-          <w:t>Climate change and geothermal ecosystems: Natural laborator</w:t>
-        </w:r>
-        <w:r>
-          <w:rPr>
-            <w:rStyle w:val="Hyperlink"/>
-          </w:rPr>
-          <w:t>ies, sentinel systems, and future refugia</w:t>
+          <w:t>Climate change and geothermal ecosystems: Natural laboratories, sentinel systems, and future refugia</w:t>
         </w:r>
       </w:hyperlink>
       <w:r>
@@ -5810,12 +5279,9 @@
       <w:bookmarkStart w:id="83" w:name="ref-ogorman2012"/>
       <w:bookmarkEnd w:id="82"/>
       <w:r>
-        <w:t>O’Gorman, E. J., D. E. Pichler, G. Adams, J. P. Benstead, H. Cohen, N. Craig, W. F. Cross, B. O. L. Demars, N. Friberg, G. M. Gíslason, R. Gudmundsdóttir, A. Hawczak, J. M. Hood</w:t>
-      </w:r>
-      <w:r>
-        <w:t xml:space="preserve">, L. N. Hudson, L. Johansson, M. P. Johansson, J. R. Junker, A. Laurila, J. R. Manson, E. Mavromati, D. Nelson, J. S. Ólafsson, D. M. Perkins, O. L. Petchey, M. Plebani, D. C. Reuman, B. C. Rall, R. Stewart, M. S. A. Thompson, and G. Woodward. 2012. </w:t>
-      </w:r>
-      <w:hyperlink r:id="rId63">
+        <w:t xml:space="preserve">O’Gorman, E. J., D. E. Pichler, G. Adams, J. P. Benstead, H. Cohen, N. Craig, W. F. Cross, B. O. L. Demars, N. Friberg, G. M. Gíslason, R. Gudmundsdóttir, A. Hawczak, J. M. Hood, L. N. Hudson, L. Johansson, M. P. Johansson, J. R. Junker, A. Laurila, J. R. Manson, E. Mavromati, D. Nelson, J. S. Ólafsson, D. M. Perkins, O. L. Petchey, M. Plebani, D. C. Reuman, B. C. Rall, R. Stewart, M. S. A. Thompson, and G. Woodward. 2012. </w:t>
+      </w:r>
+      <w:hyperlink r:id="rId62">
         <w:r>
           <w:rPr>
             <w:rStyle w:val="Hyperlink"/>
@@ -5836,7 +5302,7 @@
       <w:r>
         <w:t xml:space="preserve">Ohlberger, J. 2013. </w:t>
       </w:r>
-      <w:hyperlink r:id="rId64">
+      <w:hyperlink r:id="rId63">
         <w:r>
           <w:rPr>
             <w:rStyle w:val="Hyperlink"/>
@@ -5857,7 +5323,7 @@
       <w:r>
         <w:t xml:space="preserve">Osmond, M. M., M. A. Barbour, J. R. Bernhardt, M. W. Pennell, J. M. Sunday, and M. I. O’Connor. 2017. </w:t>
       </w:r>
-      <w:hyperlink r:id="rId65">
+      <w:hyperlink r:id="rId64">
         <w:r>
           <w:rPr>
             <w:rStyle w:val="Hyperlink"/>
@@ -5876,12 +5342,9 @@
       <w:bookmarkStart w:id="86" w:name="ref-padfield2017"/>
       <w:bookmarkEnd w:id="85"/>
       <w:r>
-        <w:t>Padfield, D., C. Lowe, A. Buckling, R. Ffrench-Constant, S. Jennings, F. Shelley, J. S. Ólafsson, and G. Yv</w:t>
-      </w:r>
-      <w:r>
-        <w:t xml:space="preserve">on-Durocher. 2017. </w:t>
-      </w:r>
-      <w:hyperlink r:id="rId66">
+        <w:t xml:space="preserve">Padfield, D., C. Lowe, A. Buckling, R. Ffrench-Constant, S. Jennings, F. Shelley, J. S. Ólafsson, and G. Yvon-Durocher. 2017. </w:t>
+      </w:r>
+      <w:hyperlink r:id="rId65">
         <w:r>
           <w:rPr>
             <w:rStyle w:val="Hyperlink"/>
@@ -5902,7 +5365,7 @@
       <w:r>
         <w:t xml:space="preserve">Peters, R. H. 1983. </w:t>
       </w:r>
-      <w:hyperlink r:id="rId67">
+      <w:hyperlink r:id="rId66">
         <w:r>
           <w:rPr>
             <w:rStyle w:val="Hyperlink"/>
@@ -5931,10 +5394,7 @@
       <w:bookmarkStart w:id="89" w:name="ref-rcoreteam2022"/>
       <w:bookmarkEnd w:id="88"/>
       <w:r>
-        <w:t>R Core Team. 20</w:t>
-      </w:r>
-      <w:r>
-        <w:t>22. R: A Language and Environment for Statistical Computing. R Foundation for Statistical Computing, Vienna, Austria.</w:t>
+        <w:t>R Core Team. 2022. R: A Language and Environment for Statistical Computing. R Foundation for Statistical Computing, Vienna, Austria.</w:t>
       </w:r>
     </w:p>
     <w:p>
@@ -5946,18 +5406,12 @@
       <w:r>
         <w:t xml:space="preserve">Riemer, K., R. P. Guralnick, and E. P. White. 2018. </w:t>
       </w:r>
-      <w:hyperlink r:id="rId68">
+      <w:hyperlink r:id="rId67">
         <w:r>
           <w:rPr>
             <w:rStyle w:val="Hyperlink"/>
           </w:rPr>
-          <w:t>No general relationship between</w:t>
-        </w:r>
-        <w:r>
-          <w:rPr>
-            <w:rStyle w:val="Hyperlink"/>
-          </w:rPr>
-          <w:t xml:space="preserve"> mass and temperature in endothermic species</w:t>
+          <w:t>No general relationship between mass and temperature in endothermic species</w:t>
         </w:r>
       </w:hyperlink>
       <w:r>
@@ -5974,7 +5428,7 @@
         <w:lastRenderedPageBreak/>
         <w:t xml:space="preserve">Rypel, A. L. 2014. </w:t>
       </w:r>
-      <w:hyperlink r:id="rId69">
+      <w:hyperlink r:id="rId68">
         <w:r>
           <w:rPr>
             <w:rStyle w:val="Hyperlink"/>
@@ -5993,12 +5447,9 @@
       <w:bookmarkStart w:id="92" w:name="ref-saito2021"/>
       <w:bookmarkEnd w:id="91"/>
       <w:r>
-        <w:t>Saito, V</w:t>
-      </w:r>
-      <w:r>
-        <w:t xml:space="preserve">. S., D. M. Perkins, and P. Kratina. 2021. </w:t>
-      </w:r>
-      <w:hyperlink r:id="rId70">
+        <w:t xml:space="preserve">Saito, V. S., D. M. Perkins, and P. Kratina. 2021. </w:t>
+      </w:r>
+      <w:hyperlink r:id="rId69">
         <w:r>
           <w:rPr>
             <w:rStyle w:val="Hyperlink"/>
@@ -6017,23 +5468,14 @@
       <w:bookmarkStart w:id="93" w:name="ref-schindelin2012"/>
       <w:bookmarkEnd w:id="92"/>
       <w:r>
-        <w:t>Schindelin, J., I. Arganda-Carreras, E. Fris</w:t>
-      </w:r>
-      <w:r>
-        <w:t xml:space="preserve">e, V. Kaynig, M. Longair, T. Pietzsch, S. Preibisch, C. Rueden, S. Saalfeld, B. Schmid, J.-Y. Tinevez, D. J. White, V. Hartenstein, K. Eliceiri, P. Tomancak, and A. Cardona. 2012. </w:t>
-      </w:r>
-      <w:hyperlink r:id="rId71">
+        <w:t xml:space="preserve">Schindelin, J., I. Arganda-Carreras, E. Frise, V. Kaynig, M. Longair, T. Pietzsch, S. Preibisch, C. Rueden, S. Saalfeld, B. Schmid, J.-Y. Tinevez, D. J. White, V. Hartenstein, K. Eliceiri, P. Tomancak, and A. Cardona. 2012. </w:t>
+      </w:r>
+      <w:hyperlink r:id="rId70">
         <w:r>
           <w:rPr>
             <w:rStyle w:val="Hyperlink"/>
           </w:rPr>
-          <w:t>Fiji: An open-source p</w:t>
-        </w:r>
-        <w:r>
-          <w:rPr>
-            <w:rStyle w:val="Hyperlink"/>
-          </w:rPr>
-          <w:t>latform for biological-image analysis</w:t>
+          <w:t>Fiji: An open-source platform for biological-image analysis</w:t>
         </w:r>
       </w:hyperlink>
       <w:r>
@@ -6047,12 +5489,9 @@
       <w:bookmarkStart w:id="94" w:name="ref-shoemaker2020"/>
       <w:bookmarkEnd w:id="93"/>
       <w:r>
-        <w:t>Shoemaker, L. G., L. L. Sullivan, I. Donohue, J. S. Cabral, R. J. Williams, M. M. Mayfield, J. M. Chase, C. Chu, W. S. Harpole, A. Huth, J. HilleRisLambers, A. R. M. James, N. J. B. Kraft, F.</w:t>
-      </w:r>
-      <w:r>
-        <w:t xml:space="preserve"> May, R. Muthukrishnan, S. Satterlee, F. Taubert, X. Wang, T. Wiegand, Q. Yang, and K. C. Abbott. 2020. </w:t>
-      </w:r>
-      <w:hyperlink r:id="rId72">
+        <w:t xml:space="preserve">Shoemaker, L. G., L. L. Sullivan, I. Donohue, J. S. Cabral, R. J. Williams, M. M. Mayfield, J. M. Chase, C. Chu, W. S. Harpole, A. Huth, J. HilleRisLambers, A. R. M. James, N. J. B. Kraft, F. May, R. Muthukrishnan, S. Satterlee, F. Taubert, X. Wang, T. Wiegand, Q. Yang, and K. C. Abbott. 2020. </w:t>
+      </w:r>
+      <w:hyperlink r:id="rId71">
         <w:r>
           <w:rPr>
             <w:rStyle w:val="Hyperlink"/>
@@ -6071,10 +5510,7 @@
       <w:bookmarkStart w:id="95" w:name="ref-solomon1975"/>
       <w:bookmarkEnd w:id="94"/>
       <w:r>
-        <w:t>So</w:t>
-      </w:r>
-      <w:r>
-        <w:t>lomon, D. L. 1975. A comparative approach to species diversity:7.</w:t>
+        <w:t>Solomon, D. L. 1975. A comparative approach to species diversity:7.</w:t>
       </w:r>
     </w:p>
     <w:p>
@@ -6094,80 +5530,59 @@
       <w:bookmarkStart w:id="97" w:name="ref-thompson2012"/>
       <w:bookmarkEnd w:id="96"/>
       <w:r>
-        <w:t xml:space="preserve">Thompson, R. M., U. Brose, </w:t>
-      </w:r>
-      <w:r>
-        <w:t xml:space="preserve">J. A. Dunne, R. O. Hall, S. Hladyz, R. L. Kitching, N. D. Martinez, H. Rantala, T. N. Romanuk, D. B. Stouffer, and J. M. Tylianakis. 2012. </w:t>
+        <w:t xml:space="preserve">Thompson, R. M., U. Brose, J. A. Dunne, R. O. Hall, S. Hladyz, R. L. Kitching, N. D. Martinez, H. Rantala, T. N. Romanuk, D. B. Stouffer, and J. M. Tylianakis. 2012. </w:t>
+      </w:r>
+      <w:hyperlink r:id="rId72">
+        <w:r>
+          <w:rPr>
+            <w:rStyle w:val="Hyperlink"/>
+          </w:rPr>
+          <w:t>Food webs: Reconciling the structure and function of biodiversity</w:t>
+        </w:r>
+      </w:hyperlink>
+      <w:r>
+        <w:t>. Trends in Ecology &amp; Evolution 27:689–697.</w:t>
+      </w:r>
+    </w:p>
+    <w:p>
+      <w:pPr>
+        <w:pStyle w:val="Bibliography"/>
+      </w:pPr>
+      <w:bookmarkStart w:id="98" w:name="ref-thresher2007"/>
+      <w:bookmarkEnd w:id="97"/>
+      <w:r>
+        <w:t xml:space="preserve">Thresher, R. E., J. A. Koslow, A. K. Morison, and D. C. Smith. 2007. </w:t>
       </w:r>
       <w:hyperlink r:id="rId73">
         <w:r>
           <w:rPr>
             <w:rStyle w:val="Hyperlink"/>
           </w:rPr>
-          <w:t>Food webs: Reconciling the structure and function of bi</w:t>
-        </w:r>
-        <w:r>
-          <w:rPr>
-            <w:rStyle w:val="Hyperlink"/>
-          </w:rPr>
-          <w:t>odiversity</w:t>
+          <w:t>Depth-mediated reversal of the effects of climate change on long-term growth rates of exploited marine fish</w:t>
         </w:r>
       </w:hyperlink>
       <w:r>
-        <w:t>. Trends in Ecology &amp; Evolution 27:689–697.</w:t>
+        <w:t>. Proceedings of the National Academy of Sciences 104:7461–7465.</w:t>
       </w:r>
     </w:p>
     <w:p>
       <w:pPr>
         <w:pStyle w:val="Bibliography"/>
       </w:pPr>
-      <w:bookmarkStart w:id="98" w:name="ref-thresher2007"/>
-      <w:bookmarkEnd w:id="97"/>
-      <w:r>
-        <w:t xml:space="preserve">Thresher, R. E., J. A. Koslow, A. K. Morison, and D. C. Smith. 2007. </w:t>
+      <w:bookmarkStart w:id="99" w:name="ref-uszko2022"/>
+      <w:bookmarkEnd w:id="98"/>
+      <w:r>
+        <w:t xml:space="preserve">Uszko, W., M. Huss, and A. Gårdmark. 2022. </w:t>
       </w:r>
       <w:hyperlink r:id="rId74">
         <w:r>
           <w:rPr>
             <w:rStyle w:val="Hyperlink"/>
           </w:rPr>
-          <w:t>Depth-mediated reversal of the effects of climate change on long-term grow</w:t>
-        </w:r>
-        <w:r>
-          <w:rPr>
-            <w:rStyle w:val="Hyperlink"/>
-          </w:rPr>
-          <w:t>th rates of exploited marine fish</w:t>
+          <w:t>Smaller species but larger stages: Warming effects on inter- and intraspecific community size structure</w:t>
         </w:r>
       </w:hyperlink>
       <w:r>
-        <w:t>. Proceedings of the National Academy of Sciences 104:7461–7465.</w:t>
-      </w:r>
-    </w:p>
-    <w:p>
-      <w:pPr>
-        <w:pStyle w:val="Bibliography"/>
-      </w:pPr>
-      <w:bookmarkStart w:id="99" w:name="ref-uszko2022"/>
-      <w:bookmarkEnd w:id="98"/>
-      <w:r>
-        <w:t xml:space="preserve">Uszko, W., M. Huss, and A. Gårdmark. 2022. </w:t>
-      </w:r>
-      <w:hyperlink r:id="rId75">
-        <w:r>
-          <w:rPr>
-            <w:rStyle w:val="Hyperlink"/>
-          </w:rPr>
-          <w:t xml:space="preserve">Smaller species but larger stages: Warming </w:t>
-        </w:r>
-        <w:r>
-          <w:rPr>
-            <w:rStyle w:val="Hyperlink"/>
-          </w:rPr>
-          <w:t>effects on inter- and intraspecific community size structure</w:t>
-        </w:r>
-      </w:hyperlink>
-      <w:r>
         <w:t>. Ecology 103:e3699.</w:t>
       </w:r>
     </w:p>
@@ -6180,7 +5595,7 @@
       <w:r>
         <w:t xml:space="preserve">Walther, G.-R., E. Post, P. Convey, A. Menzel, C. Parmesan, T. J. C. Beebee, J.-M. Fromentin, O. Hoegh-Guldberg, and F. Bairlein. 2002. </w:t>
       </w:r>
-      <w:hyperlink r:id="rId76">
+      <w:hyperlink r:id="rId75">
         <w:r>
           <w:rPr>
             <w:rStyle w:val="Hyperlink"/>
@@ -6201,7 +5616,7 @@
       <w:r>
         <w:t xml:space="preserve">Welch, H. E. 1968. </w:t>
       </w:r>
-      <w:hyperlink r:id="rId77">
+      <w:hyperlink r:id="rId76">
         <w:r>
           <w:rPr>
             <w:rStyle w:val="Hyperlink"/>
@@ -6210,10 +5625,7 @@
         </w:r>
       </w:hyperlink>
       <w:r>
-        <w:t>. Ecology 49:</w:t>
-      </w:r>
-      <w:r>
-        <w:t>755–759.</w:t>
+        <w:t>. Ecology 49:755–759.</w:t>
       </w:r>
     </w:p>
     <w:p>
@@ -6225,7 +5637,7 @@
       <w:r>
         <w:t xml:space="preserve">Whittaker, R. H. 1962. </w:t>
       </w:r>
-      <w:hyperlink r:id="rId78">
+      <w:hyperlink r:id="rId77">
         <w:r>
           <w:rPr>
             <w:rStyle w:val="Hyperlink"/>
@@ -6244,12 +5656,9 @@
       <w:bookmarkStart w:id="103" w:name="ref-woodward2010"/>
       <w:bookmarkEnd w:id="102"/>
       <w:r>
-        <w:t>Woodward, G., J. P. Benstead, O. S. Beveridge, J. Blanchard, T. Brey, L. E. Brown, W. F. Cross, N. Friberg, T. C. Ings, U. Jacob, S. Jennings, M. E. Ledger, A. M. Milner, J. M. Montoya, E. O’Gorman, J. M. Olesen, O. L. Petchey, D. E. Pichler, D. C. Reuman,</w:t>
-      </w:r>
-      <w:r>
-        <w:t xml:space="preserve"> M. S. A. Thompson, F. J. F. Van Veen, and G. Yvon-Durocher. 2010. </w:t>
-      </w:r>
-      <w:hyperlink r:id="rId79">
+        <w:t xml:space="preserve">Woodward, G., J. P. Benstead, O. S. Beveridge, J. Blanchard, T. Brey, L. E. Brown, W. F. Cross, N. Friberg, T. C. Ings, U. Jacob, S. Jennings, M. E. Ledger, A. M. Milner, J. M. Montoya, E. O’Gorman, J. M. Olesen, O. L. Petchey, D. E. Pichler, D. C. Reuman, M. S. A. Thompson, F. J. F. Van Veen, and G. Yvon-Durocher. 2010. </w:t>
+      </w:r>
+      <w:hyperlink r:id="rId78">
         <w:r>
           <w:rPr>
             <w:rStyle w:val="Hyperlink"/>
@@ -6269,12 +5678,9 @@
       <w:bookmarkEnd w:id="103"/>
       <w:r>
         <w:lastRenderedPageBreak/>
-        <w:t>Zeuss, D., S. Brunze</w:t>
-      </w:r>
-      <w:r>
-        <w:t xml:space="preserve">l, and R. Brandl. 2017. </w:t>
-      </w:r>
-      <w:hyperlink r:id="rId80">
+        <w:t xml:space="preserve">Zeuss, D., S. Brunzel, and R. Brandl. 2017. </w:t>
+      </w:r>
+      <w:hyperlink r:id="rId79">
         <w:r>
           <w:rPr>
             <w:rStyle w:val="Hyperlink"/>
@@ -6293,12 +5699,9 @@
       <w:bookmarkStart w:id="105" w:name="ref-zhang2017"/>
       <w:bookmarkEnd w:id="104"/>
       <w:r>
-        <w:t>Zhang, L., D. Takahashi, M. Hartvig, and K. H. An</w:t>
-      </w:r>
-      <w:r>
-        <w:t xml:space="preserve">dersen. 2017. </w:t>
-      </w:r>
-      <w:hyperlink r:id="rId81">
+        <w:t xml:space="preserve">Zhang, L., D. Takahashi, M. Hartvig, and K. H. Andersen. 2017. </w:t>
+      </w:r>
+      <w:hyperlink r:id="rId80">
         <w:r>
           <w:rPr>
             <w:rStyle w:val="Hyperlink"/>
@@ -6319,7 +5722,7 @@
       <w:r>
         <w:t xml:space="preserve">Zuo, W., M. E. Moses, G. B. West, C. Hou, and J. H. Brown. 2012. </w:t>
       </w:r>
-      <w:hyperlink r:id="rId82">
+      <w:hyperlink r:id="rId81">
         <w:r>
           <w:rPr>
             <w:rStyle w:val="Hyperlink"/>
@@ -6354,10 +5757,7 @@
         <w:pStyle w:val="FirstParagraph"/>
       </w:pPr>
       <w:r>
-        <w:t>Figure 1. (a) Total organi</w:t>
-      </w:r>
-      <w:r>
-        <w:t>c matter flux (g AFDM m</w:t>
+        <w:t>Figure 1. (a) Total organic matter flux (g AFDM m</w:t>
       </w:r>
       <w:r>
         <w:rPr>
@@ -6454,10 +5854,7 @@
         <w:t>-1</w:t>
       </w:r>
       <w:r>
-        <w:t>). For all pane</w:t>
-      </w:r>
-      <w:r>
-        <w:t>ls, points represent the mean value, wide bars represent the 25</w:t>
+        <w:t>). For all panels, points represent the mean value, wide bars represent the 25</w:t>
       </w:r>
       <w:r>
         <w:rPr>
@@ -6528,10 +5925,7 @@
         <w:t>-1</w:t>
       </w:r>
       <w:r>
-        <w:t>])in each stream; colo</w:t>
-      </w:r>
-      <w:r>
-        <w:t>rs correspond to mean annual temperature shown in the legend; (b) rank-ordered organic matter flux (log</w:t>
+        <w:t>])in each stream; colors correspond to mean annual temperature shown in the legend; (b) rank-ordered organic matter flux (log</w:t>
       </w:r>
       <w:r>
         <w:rPr>
@@ -6588,10 +5982,7 @@
         <w:t>Radix balthica</w:t>
       </w:r>
       <w:r>
-        <w:t>; Ma</w:t>
-      </w:r>
-      <w:r>
-        <w:t xml:space="preserve">cro sp., </w:t>
+        <w:t xml:space="preserve">; Macro sp., </w:t>
       </w:r>
       <w:r>
         <w:rPr>
@@ -6738,14 +6129,7 @@
           <w:i/>
           <w:iCs/>
         </w:rPr>
-        <w:t>Thienem</w:t>
-      </w:r>
-      <w:r>
-        <w:rPr>
-          <w:i/>
-          <w:iCs/>
-        </w:rPr>
-        <w:t>anniella</w:t>
+        <w:t>Thienemanniella</w:t>
       </w:r>
       <w:r>
         <w:t xml:space="preserve"> sp.; O frig, </w:t>
@@ -6796,10 +6180,7 @@
         <w:pStyle w:val="BodyText"/>
       </w:pPr>
       <w:r>
-        <w:t>Figure 3. (a) Lorenz curves showing cumulative relative organic matter flux among taxa with increasing body siz</w:t>
-      </w:r>
-      <w:r>
-        <w:t xml:space="preserve">e (from left to right; </w:t>
+        <w:t xml:space="preserve">Figure 3. (a) Lorenz curves showing cumulative relative organic matter flux among taxa with increasing body size (from left to right; </w:t>
       </w:r>
       <w:r>
         <w:rPr>
@@ -6818,17 +6199,11 @@
         <w:t>-1</w:t>
       </w:r>
       <w:r>
-        <w:t>). The solid line 1:1 line from the origin represents the line of equality. Distributions near this line suggest minimal structuring of OM fluxes in relation to body size. The dotted line allows for visualization of s</w:t>
-      </w:r>
-      <w:r>
-        <w:t xml:space="preserve">kewness in OM fluxes based on its intersection with the empirical Lorenz curve. (b) Empirical estimates of body size-related OM flux skewness in relation to stream temperature. (c) The probability of observing </w:t>
+        <w:t xml:space="preserve">). The solid line 1:1 line from the origin represents the line of equality. Distributions near this line suggest minimal structuring of OM fluxes in relation to body size. The dotted line allows for visualization of skewness in OM fluxes based on its intersection with the empirical Lorenz curve. (b) Empirical estimates of body size-related OM flux skewness in relation to stream temperature. (c) The probability of observing </w:t>
       </w:r>
       <w:r>
         <w:lastRenderedPageBreak/>
-        <w:t>these skewness values when compared to a rando</w:t>
-      </w:r>
-      <w:r>
-        <w:t>m ordering. For panels B and C, points represent the median value, wide bars represent the 25</w:t>
+        <w:t>these skewness values when compared to a random ordering. For panels B and C, points represent the median value, wide bars represent the 25</w:t>
       </w:r>
       <w:r>
         <w:rPr>
@@ -6872,10 +6247,7 @@
         <w:pStyle w:val="BodyText"/>
       </w:pPr>
       <w:r>
-        <w:t>Figure 4. (a) Lorenz curves showing cumulative relative organic ma</w:t>
-      </w:r>
-      <w:r>
-        <w:t xml:space="preserve">tter flux among taxa with increasing </w:t>
+        <w:t xml:space="preserve">Figure 4. (a) Lorenz curves showing cumulative relative organic matter flux among taxa with increasing </w:t>
       </w:r>
       <w:r>
         <w:rPr>
@@ -6904,10 +6276,7 @@
         <w:t>P:B</w:t>
       </w:r>
       <w:r>
-        <w:t xml:space="preserve"> ratio. The dotted line al</w:t>
-      </w:r>
-      <w:r>
-        <w:t xml:space="preserve">lows for visualization of skewness in OM fluxes based on its intersection with the Lorenz curve. (b) Estimates of </w:t>
+        <w:t xml:space="preserve"> ratio. The dotted line allows for visualization of skewness in OM fluxes based on its intersection with the Lorenz curve. (b) Estimates of </w:t>
       </w:r>
       <w:r>
         <w:rPr>
@@ -6917,10 +6286,7 @@
         <w:t>P:B</w:t>
       </w:r>
       <w:r>
-        <w:t>-related OM flux skewness in relation to stream temperature. (c) The probability of observing these skewness values when compared to a rand</w:t>
-      </w:r>
-      <w:r>
-        <w:t>om (i.e., stochastic) ordering. For panels B and C, points represent the median value, wide bars represent the 25</w:t>
+        <w:t>-related OM flux skewness in relation to stream temperature. (c) The probability of observing these skewness values when compared to a random (i.e., stochastic) ordering. For panels B and C, points represent the median value, wide bars represent the 25</w:t>
       </w:r>
       <w:r>
         <w:rPr>
@@ -6997,7 +6363,7 @@
                     </pic:cNvPicPr>
                   </pic:nvPicPr>
                   <pic:blipFill>
-                    <a:blip r:embed="rId83"/>
+                    <a:blip r:embed="rId82"/>
                     <a:stretch>
                       <a:fillRect/>
                     </a:stretch>
@@ -7029,10 +6395,7 @@
         <w:pStyle w:val="ImageCaption"/>
       </w:pPr>
       <w:r>
-        <w:t>Figure 1. (a) Total organic matte</w:t>
-      </w:r>
-      <w:r>
-        <w:t>r flux (g AFDM m</w:t>
+        <w:t>Figure 1. (a) Total organic matter flux (g AFDM m</w:t>
       </w:r>
       <w:r>
         <w:rPr>
@@ -7099,19 +6462,7 @@
               <w:rPr>
                 <w:rFonts w:ascii="Cambria Math" w:hAnsi="Cambria Math"/>
               </w:rPr>
-              <m:t>P</m:t>
-            </m:r>
-            <m:r>
-              <w:rPr>
-                <w:rFonts w:ascii="Cambria Math" w:hAnsi="Cambria Math"/>
-              </w:rPr>
-              <m:t>:</m:t>
-            </m:r>
-            <m:r>
-              <w:rPr>
-                <w:rFonts w:ascii="Cambria Math" w:hAnsi="Cambria Math"/>
-              </w:rPr>
-              <m:t>B</m:t>
+              <m:t>P:B</m:t>
             </m:r>
           </m:e>
         </m:bar>
@@ -7126,10 +6477,7 @@
         <w:t>-1</w:t>
       </w:r>
       <w:r>
-        <w:t>). For all panels, poi</w:t>
-      </w:r>
-      <w:r>
-        <w:t>nts represent the mean value, wide bars represent the 25</w:t>
+        <w:t>). For all panels, points represent the mean value, wide bars represent the 25</w:t>
       </w:r>
       <w:r>
         <w:rPr>
@@ -7206,7 +6554,7 @@
                     </pic:cNvPicPr>
                   </pic:nvPicPr>
                   <pic:blipFill>
-                    <a:blip r:embed="rId84"/>
+                    <a:blip r:embed="rId83"/>
                     <a:stretch>
                       <a:fillRect/>
                     </a:stretch>
@@ -7310,10 +6658,7 @@
         <w:t>Cricotopus sylvestris</w:t>
       </w:r>
       <w:r>
-        <w:t>; R bal</w:t>
-      </w:r>
-      <w:r>
-        <w:t xml:space="preserve">t, </w:t>
+        <w:t xml:space="preserve">; R balt, </w:t>
       </w:r>
       <w:r>
         <w:rPr>
@@ -7391,13 +6736,7 @@
         <w:rPr>
           <w:iCs/>
         </w:rPr>
-        <w:t>Diamesa bohemani-ze</w:t>
-      </w:r>
-      <w:r>
-        <w:rPr>
-          <w:iCs/>
-        </w:rPr>
-        <w:t>rnyi</w:t>
+        <w:t>Diamesa bohemani-zernyi</w:t>
       </w:r>
       <w:r>
         <w:t xml:space="preserve">; F: Lumb, Family Lumbricidae; P cing, </w:t>
@@ -7461,13 +6800,7 @@
         <w:rPr>
           <w:iCs/>
         </w:rPr>
-        <w:t>Thi</w:t>
-      </w:r>
-      <w:r>
-        <w:rPr>
-          <w:iCs/>
-        </w:rPr>
-        <w:t>enemanniella</w:t>
+        <w:t>Thienemanniella</w:t>
       </w:r>
       <w:r>
         <w:t xml:space="preserve"> sp.; O frig, </w:t>
@@ -7542,6 +6875,133 @@
                 <pic:pic xmlns:pic="http://schemas.openxmlformats.org/drawingml/2006/picture">
                   <pic:nvPicPr>
                     <pic:cNvPr id="209" name="Picture" descr="Junker_temp-energy-flux_submission_files/figure-docx/figure%203-1.png"/>
+                    <pic:cNvPicPr>
+                      <a:picLocks noChangeAspect="1" noChangeArrowheads="1"/>
+                    </pic:cNvPicPr>
+                  </pic:nvPicPr>
+                  <pic:blipFill>
+                    <a:blip r:embed="rId84"/>
+                    <a:stretch>
+                      <a:fillRect/>
+                    </a:stretch>
+                  </pic:blipFill>
+                  <pic:spPr bwMode="auto">
+                    <a:xfrm>
+                      <a:off x="0" y="0"/>
+                      <a:ext cx="4582182" cy="3665746"/>
+                    </a:xfrm>
+                    <a:prstGeom prst="rect">
+                      <a:avLst/>
+                    </a:prstGeom>
+                    <a:noFill/>
+                    <a:ln w="9525">
+                      <a:noFill/>
+                      <a:headEnd/>
+                      <a:tailEnd/>
+                    </a:ln>
+                  </pic:spPr>
+                </pic:pic>
+              </a:graphicData>
+            </a:graphic>
+          </wp:inline>
+        </w:drawing>
+      </w:r>
+    </w:p>
+    <w:p>
+      <w:pPr>
+        <w:pStyle w:val="ImageCaption"/>
+      </w:pPr>
+      <w:r>
+        <w:t xml:space="preserve">Figure 3. (a) Lorenz curves showing cumulative relative organic matter flux among taxa with increasing body size (from left to right; </w:t>
+      </w:r>
+      <w:r>
+        <w:rPr>
+          <w:iCs/>
+        </w:rPr>
+        <w:t>M</w:t>
+      </w:r>
+      <w:r>
+        <w:t>, mg AFDM ind</w:t>
+      </w:r>
+      <w:r>
+        <w:rPr>
+          <w:vertAlign w:val="superscript"/>
+        </w:rPr>
+        <w:t>-1</w:t>
+      </w:r>
+      <w:r>
+        <w:t>). The solid line 1:1 line from the origin represents the line of equality. Distributions near this line suggest minimal structuring of OM fluxes in relation to body size. The dotted line allows for visualization of skewness in OM fluxes based on its intersection with the empirical lorenz curve. (b) Empirical estimates of body size-related OM flux skewness in relation to stream temperature. (c) The probability of observing these skewness values when compared to a random ordering. For panels B and C, points represent the median value, wide bars represent the 25</w:t>
+      </w:r>
+      <w:r>
+        <w:rPr>
+          <w:vertAlign w:val="superscript"/>
+        </w:rPr>
+        <w:t>th</w:t>
+      </w:r>
+      <w:r>
+        <w:t xml:space="preserve"> and 75</w:t>
+      </w:r>
+      <w:r>
+        <w:rPr>
+          <w:vertAlign w:val="superscript"/>
+        </w:rPr>
+        <w:t>th</w:t>
+      </w:r>
+      <w:r>
+        <w:t xml:space="preserve"> percentile bounds, and narrow bars represent the 2.5</w:t>
+      </w:r>
+      <w:r>
+        <w:rPr>
+          <w:vertAlign w:val="superscript"/>
+        </w:rPr>
+        <w:t>th</w:t>
+      </w:r>
+      <w:r>
+        <w:t xml:space="preserve"> and 97.5</w:t>
+      </w:r>
+      <w:r>
+        <w:rPr>
+          <w:vertAlign w:val="superscript"/>
+        </w:rPr>
+        <w:t>th</w:t>
+      </w:r>
+      <w:r>
+        <w:t xml:space="preserve"> percentile bounds.</w:t>
+      </w:r>
+    </w:p>
+    <w:p>
+      <w:r>
+        <w:br w:type="page"/>
+      </w:r>
+    </w:p>
+    <w:p>
+      <w:pPr>
+        <w:pStyle w:val="BodyText"/>
+      </w:pPr>
+      <w:r>
+        <w:lastRenderedPageBreak/>
+        <w:t>Figure 4</w:t>
+      </w:r>
+    </w:p>
+    <w:p>
+      <w:pPr>
+        <w:pStyle w:val="CaptionedFigure"/>
+      </w:pPr>
+      <w:r>
+        <w:rPr>
+          <w:noProof/>
+        </w:rPr>
+        <w:drawing>
+          <wp:inline distT="0" distB="0" distL="0" distR="0">
+            <wp:extent cx="4582182" cy="3665746"/>
+            <wp:effectExtent l="0" t="0" r="0" b="0"/>
+            <wp:docPr id="211" name="Picture" descr="Figure 4. (a) Lorenz curves showing cumulative relative organic matter flux among taxa with increasing P:B ratio (from left to right; y-1). The solid 1:1 line from the origin represents the line of equality. Distributions near this line suggest minimal structuring of OM fluxes in relation to P:B ratio. The dotted line allows for visualization of skewness in OM fluxes based on its intersection with the Lorenz curve. (b) Estimates of P:B-related OM flux skewness in relation to stream temperature. (c) The probability of observing these skewness values when compared to a random (i.e., stochastic) ordering. For panels B and C, points represent the median value, wide bars represent the 25th and 75th percentile bounds, and narrow bars represent the 2.5th and 97.5th percentile bounds."/>
+            <wp:cNvGraphicFramePr/>
+            <a:graphic xmlns:a="http://schemas.openxmlformats.org/drawingml/2006/main">
+              <a:graphicData uri="http://schemas.openxmlformats.org/drawingml/2006/picture">
+                <pic:pic xmlns:pic="http://schemas.openxmlformats.org/drawingml/2006/picture">
+                  <pic:nvPicPr>
+                    <pic:cNvPr id="212" name="Picture" descr="Junker_temp-energy-flux_submission_files/figure-docx/figure%204-1.png"/>
                     <pic:cNvPicPr>
                       <a:picLocks noChangeAspect="1" noChangeArrowheads="1"/>
                     </pic:cNvPicPr>
@@ -7579,19 +7039,16 @@
         <w:pStyle w:val="ImageCaption"/>
       </w:pPr>
       <w:r>
-        <w:t>Figure 3. (a) Lorenz curves showing cumulative relative organic matter flux among taxa with in</w:t>
-      </w:r>
-      <w:r>
-        <w:t xml:space="preserve">creasing body size (from left to right; </w:t>
-      </w:r>
-      <w:r>
-        <w:rPr>
-          <w:iCs/>
-        </w:rPr>
-        <w:t>M</w:t>
-      </w:r>
-      <w:r>
-        <w:t>, mg AFDM ind</w:t>
+        <w:t xml:space="preserve">Figure 4. (a) Lorenz curves showing cumulative relative organic matter flux among taxa with increasing </w:t>
+      </w:r>
+      <w:r>
+        <w:rPr>
+          <w:iCs/>
+        </w:rPr>
+        <w:t>P:B</w:t>
+      </w:r>
+      <w:r>
+        <w:t xml:space="preserve"> ratio (from left to right; y</w:t>
       </w:r>
       <w:r>
         <w:rPr>
@@ -7600,13 +7057,25 @@
         <w:t>-1</w:t>
       </w:r>
       <w:r>
-        <w:t>). The solid line 1:1 line from the origin represents the line of equality. Distributions near this line suggest minimal structuring of OM fluxes in relation to body size. The dotted line allows for v</w:t>
-      </w:r>
-      <w:r>
-        <w:t>isualization of skewness in OM fluxes based on its intersection with the empirical lorenz curve. (b) Empirical estimates of body size-related OM flux skewness in relation to stream temperature. (c) The probability of observing these skewness values when co</w:t>
-      </w:r>
-      <w:r>
-        <w:t>mpared to a random ordering. For panels B and C, points represent the median value, wide bars represent the 25</w:t>
+        <w:t xml:space="preserve">). The solid 1:1 line from the origin represents the line of equality. Distributions near this line suggest minimal structuring of OM fluxes in relation to </w:t>
+      </w:r>
+      <w:r>
+        <w:rPr>
+          <w:iCs/>
+        </w:rPr>
+        <w:t>P:B</w:t>
+      </w:r>
+      <w:r>
+        <w:t xml:space="preserve"> ratio. The dotted line allows for visualization of skewness in OM fluxes based on its intersection with the Lorenz curve. (b) Estimates of </w:t>
+      </w:r>
+      <w:r>
+        <w:rPr>
+          <w:iCs/>
+        </w:rPr>
+        <w:t>P:B</w:t>
+      </w:r>
+      <w:r>
+        <w:t>-related OM flux skewness in relation to stream temperature. (c) The probability of observing these skewness values when compared to a random (i.e., stochastic) ordering. For panels B and C, points represent the median value, wide bars represent the 25</w:t>
       </w:r>
       <w:r>
         <w:rPr>
@@ -7644,162 +7113,11 @@
       <w:r>
         <w:t xml:space="preserve"> percentile bounds.</w:t>
       </w:r>
-    </w:p>
-    <w:p>
-      <w:r>
-        <w:br w:type="page"/>
-      </w:r>
-    </w:p>
-    <w:p>
-      <w:pPr>
-        <w:pStyle w:val="BodyText"/>
-      </w:pPr>
-      <w:r>
-        <w:lastRenderedPageBreak/>
-        <w:t>Figure 4</w:t>
-      </w:r>
-    </w:p>
-    <w:p>
-      <w:pPr>
-        <w:pStyle w:val="CaptionedFigure"/>
-      </w:pPr>
-      <w:r>
-        <w:rPr>
-          <w:noProof/>
-        </w:rPr>
-        <w:drawing>
-          <wp:inline distT="0" distB="0" distL="0" distR="0">
-            <wp:extent cx="4582182" cy="3665746"/>
-            <wp:effectExtent l="0" t="0" r="0" b="0"/>
-            <wp:docPr id="211" name="Picture" descr="Figure 4. (a) Lorenz curves showing cumulative relative organic matter flux among taxa with increasing P:B ratio (from left to right; y-1). The solid 1:1 line from the origin represents the line of equality. Distributions near this line suggest minimal structuring of OM fluxes in relation to P:B ratio. The dotted line allows for visualization of skewness in OM fluxes based on its intersection with the Lorenz curve. (b) Estimates of P:B-related OM flux skewness in relation to stream temperature. (c) The probability of observing these skewness values when compared to a random (i.e., stochastic) ordering. For panels B and C, points represent the median value, wide bars represent the 25th and 75th percentile bounds, and narrow bars represent the 2.5th and 97.5th percentile bounds."/>
-            <wp:cNvGraphicFramePr/>
-            <a:graphic xmlns:a="http://schemas.openxmlformats.org/drawingml/2006/main">
-              <a:graphicData uri="http://schemas.openxmlformats.org/drawingml/2006/picture">
-                <pic:pic xmlns:pic="http://schemas.openxmlformats.org/drawingml/2006/picture">
-                  <pic:nvPicPr>
-                    <pic:cNvPr id="212" name="Picture" descr="Junker_temp-energy-flux_submission_files/figure-docx/figure%204-1.png"/>
-                    <pic:cNvPicPr>
-                      <a:picLocks noChangeAspect="1" noChangeArrowheads="1"/>
-                    </pic:cNvPicPr>
-                  </pic:nvPicPr>
-                  <pic:blipFill>
-                    <a:blip r:embed="rId86"/>
-                    <a:stretch>
-                      <a:fillRect/>
-                    </a:stretch>
-                  </pic:blipFill>
-                  <pic:spPr bwMode="auto">
-                    <a:xfrm>
-                      <a:off x="0" y="0"/>
-                      <a:ext cx="4582182" cy="3665746"/>
-                    </a:xfrm>
-                    <a:prstGeom prst="rect">
-                      <a:avLst/>
-                    </a:prstGeom>
-                    <a:noFill/>
-                    <a:ln w="9525">
-                      <a:noFill/>
-                      <a:headEnd/>
-                      <a:tailEnd/>
-                    </a:ln>
-                  </pic:spPr>
-                </pic:pic>
-              </a:graphicData>
-            </a:graphic>
-          </wp:inline>
-        </w:drawing>
-      </w:r>
-    </w:p>
-    <w:p>
-      <w:pPr>
-        <w:pStyle w:val="ImageCaption"/>
-      </w:pPr>
-      <w:r>
-        <w:t xml:space="preserve">Figure 4. (a) Lorenz curves showing cumulative relative organic matter flux among taxa with increasing </w:t>
-      </w:r>
-      <w:r>
-        <w:rPr>
-          <w:iCs/>
-        </w:rPr>
-        <w:t>P:B</w:t>
-      </w:r>
-      <w:r>
-        <w:t xml:space="preserve"> ratio (from left to right; y</w:t>
-      </w:r>
-      <w:r>
-        <w:rPr>
-          <w:vertAlign w:val="superscript"/>
-        </w:rPr>
-        <w:t>-1</w:t>
-      </w:r>
-      <w:r>
-        <w:t>). The solid 1:1 line from the origin represents the line of equality. Distributions near this line suggest minimal str</w:t>
-      </w:r>
-      <w:r>
-        <w:t xml:space="preserve">ucturing of OM fluxes in relation to </w:t>
-      </w:r>
-      <w:r>
-        <w:rPr>
-          <w:iCs/>
-        </w:rPr>
-        <w:t>P:B</w:t>
-      </w:r>
-      <w:r>
-        <w:t xml:space="preserve"> ratio. The dotted line allows for visualization of skewness in OM fluxes based on its intersection with the Lorenz curve. (b) Estimates of </w:t>
-      </w:r>
-      <w:r>
-        <w:rPr>
-          <w:iCs/>
-        </w:rPr>
-        <w:t>P:B</w:t>
-      </w:r>
-      <w:r>
-        <w:t>-related OM flux skewness in relation to stream temperature. (c) The prob</w:t>
-      </w:r>
-      <w:r>
-        <w:t>ability of observing these skewness values when compared to a random (i.e., stochastic) ordering. For panels B and C, points represent the median value, wide bars represent the 25</w:t>
-      </w:r>
-      <w:r>
-        <w:rPr>
-          <w:vertAlign w:val="superscript"/>
-        </w:rPr>
-        <w:t>th</w:t>
-      </w:r>
-      <w:r>
-        <w:t xml:space="preserve"> and 75</w:t>
-      </w:r>
-      <w:r>
-        <w:rPr>
-          <w:vertAlign w:val="superscript"/>
-        </w:rPr>
-        <w:t>th</w:t>
-      </w:r>
-      <w:r>
-        <w:t xml:space="preserve"> percentile bounds, and narrow bars represent the 2.5</w:t>
-      </w:r>
-      <w:r>
-        <w:rPr>
-          <w:vertAlign w:val="superscript"/>
-        </w:rPr>
-        <w:t>th</w:t>
-      </w:r>
-      <w:r>
-        <w:t xml:space="preserve"> and 97.5</w:t>
-      </w:r>
-      <w:r>
-        <w:rPr>
-          <w:vertAlign w:val="superscript"/>
-        </w:rPr>
-        <w:t>th</w:t>
-      </w:r>
-      <w:r>
-        <w:t xml:space="preserve"> percentile bounds.</w:t>
-      </w:r>
       <w:bookmarkEnd w:id="107"/>
     </w:p>
     <w:sectPr>
-      <w:headerReference w:type="default" r:id="rId87"/>
-      <w:footerReference w:type="default" r:id="rId88"/>
+      <w:headerReference w:type="default" r:id="rId86"/>
+      <w:footerReference w:type="default" r:id="rId87"/>
       <w:pgSz w:w="12240" w:h="15840" w:code="1"/>
       <w:pgMar w:top="1440" w:right="1440" w:bottom="1440" w:left="1440" w:header="720" w:footer="720" w:gutter="0"/>
       <w:lnNumType w:countBy="1" w:restart="continuous"/>

</xml_diff>